<commit_message>
changing up the menu
</commit_message>
<xml_diff>
--- a/Syllabus Coding Natural Language Fall 2022.docx
+++ b/Syllabus Coding Natural Language Fall 2022.docx
@@ -415,23 +415,21 @@
         </w:rPr>
         <w:t xml:space="preserve">Rather than using Canvas this semester we will be using a </w:t>
       </w:r>
-      <w:proofErr w:type="spellStart"/>
-      <w:r>
-        <w:rPr>
-          <w:rFonts w:ascii="Courier New" w:eastAsia="Courier New" w:hAnsi="Courier New" w:cs="Courier New"/>
-          <w:sz w:val="20"/>
-          <w:szCs w:val="20"/>
-        </w:rPr>
-        <w:t>Github</w:t>
-      </w:r>
-      <w:proofErr w:type="spellEnd"/>
-      <w:r>
-        <w:rPr>
-          <w:rFonts w:ascii="Courier New" w:eastAsia="Courier New" w:hAnsi="Courier New" w:cs="Courier New"/>
-          <w:sz w:val="20"/>
-          <w:szCs w:val="20"/>
-        </w:rPr>
-        <w:t xml:space="preserve"> site as a course website. All deadlines, reading materials, project tutorials, and other course materials will be posted here:</w:t>
+      <w:r>
+        <w:rPr>
+          <w:rFonts w:ascii="Courier New" w:eastAsia="Courier New" w:hAnsi="Courier New" w:cs="Courier New"/>
+          <w:sz w:val="20"/>
+          <w:szCs w:val="20"/>
+        </w:rPr>
+        <w:t xml:space="preserve">separate </w:t>
+      </w:r>
+      <w:r>
+        <w:rPr>
+          <w:rFonts w:ascii="Courier New" w:eastAsia="Courier New" w:hAnsi="Courier New" w:cs="Courier New"/>
+          <w:sz w:val="20"/>
+          <w:szCs w:val="20"/>
+        </w:rPr>
+        <w:t>course website. All deadlines, reading materials, project tutorials, and other course materials will be posted here:</w:t>
       </w:r>
     </w:p>
     <w:p>
@@ -481,7 +479,71 @@
           <w:sz w:val="20"/>
           <w:szCs w:val="20"/>
         </w:rPr>
-        <w:t>You will primarily be using Google Docs and Google Drive to submit your project work and reading responses:</w:t>
+        <w:t xml:space="preserve">You will </w:t>
+      </w:r>
+      <w:r>
+        <w:rPr>
+          <w:rFonts w:ascii="Courier New" w:eastAsia="Courier New" w:hAnsi="Courier New" w:cs="Courier New"/>
+          <w:sz w:val="20"/>
+          <w:szCs w:val="20"/>
+        </w:rPr>
+        <w:t>only</w:t>
+      </w:r>
+      <w:r>
+        <w:rPr>
+          <w:rFonts w:ascii="Courier New" w:eastAsia="Courier New" w:hAnsi="Courier New" w:cs="Courier New"/>
+          <w:sz w:val="20"/>
+          <w:szCs w:val="20"/>
+        </w:rPr>
+        <w:t xml:space="preserve"> be using </w:t>
+      </w:r>
+      <w:r>
+        <w:rPr>
+          <w:rFonts w:ascii="Courier New" w:eastAsia="Courier New" w:hAnsi="Courier New" w:cs="Courier New"/>
+          <w:sz w:val="20"/>
+          <w:szCs w:val="20"/>
+        </w:rPr>
+        <w:t xml:space="preserve">the Canvas Course Website </w:t>
+      </w:r>
+      <w:r>
+        <w:rPr>
+          <w:rFonts w:ascii="Courier New" w:eastAsia="Courier New" w:hAnsi="Courier New" w:cs="Courier New"/>
+          <w:sz w:val="20"/>
+          <w:szCs w:val="20"/>
+        </w:rPr>
+        <w:t>to submit your project work</w:t>
+      </w:r>
+      <w:r>
+        <w:rPr>
+          <w:rFonts w:ascii="Courier New" w:eastAsia="Courier New" w:hAnsi="Courier New" w:cs="Courier New"/>
+          <w:sz w:val="20"/>
+          <w:szCs w:val="20"/>
+        </w:rPr>
+        <w:t>,</w:t>
+      </w:r>
+      <w:r>
+        <w:rPr>
+          <w:rFonts w:ascii="Courier New" w:eastAsia="Courier New" w:hAnsi="Courier New" w:cs="Courier New"/>
+          <w:sz w:val="20"/>
+          <w:szCs w:val="20"/>
+        </w:rPr>
+        <w:t xml:space="preserve"> reading responses</w:t>
+      </w:r>
+      <w:r>
+        <w:rPr>
+          <w:rFonts w:ascii="Courier New" w:eastAsia="Courier New" w:hAnsi="Courier New" w:cs="Courier New"/>
+          <w:sz w:val="20"/>
+          <w:szCs w:val="20"/>
+        </w:rPr>
+        <w:t>, and coding homework.</w:t>
+      </w:r>
+      <w:r>
+        <w:rPr>
+          <w:rFonts w:ascii="Courier New" w:eastAsia="Courier New" w:hAnsi="Courier New" w:cs="Courier New"/>
+          <w:sz w:val="20"/>
+          <w:szCs w:val="20"/>
+        </w:rPr>
+        <w:t xml:space="preserve"> </w:t>
       </w:r>
     </w:p>
     <w:p>
@@ -493,25 +555,13 @@
           <w:szCs w:val="20"/>
         </w:rPr>
       </w:pPr>
-      <w:hyperlink r:id="rId10">
-        <w:r>
-          <w:rPr>
-            <w:rFonts w:ascii="Courier New" w:eastAsia="Courier New" w:hAnsi="Courier New" w:cs="Courier New"/>
-            <w:color w:val="1155CC"/>
-            <w:sz w:val="20"/>
-            <w:szCs w:val="20"/>
-            <w:u w:val="single"/>
-          </w:rPr>
-          <w:t>https://drive.google.com/drive/folders/1zukMmnzy3XW3zuz7o6UQL2wRtaV2UBkk?usp=sharing</w:t>
-        </w:r>
-      </w:hyperlink>
-      <w:r>
-        <w:rPr>
-          <w:rFonts w:ascii="Courier New" w:eastAsia="Courier New" w:hAnsi="Courier New" w:cs="Courier New"/>
-          <w:sz w:val="20"/>
-          <w:szCs w:val="20"/>
-        </w:rPr>
-        <w:t xml:space="preserve"> </w:t>
+      <w:r>
+        <w:rPr>
+          <w:rFonts w:ascii="Courier New" w:eastAsia="Courier New" w:hAnsi="Courier New" w:cs="Courier New"/>
+          <w:sz w:val="20"/>
+          <w:szCs w:val="20"/>
+        </w:rPr>
+        <w:t>Please check this site as well as your @newschool.edu email regularly for any course announcements, possibly including last minute updates.</w:t>
       </w:r>
     </w:p>
     <w:p>
@@ -521,15 +571,238 @@
           <w:rFonts w:ascii="Courier New" w:eastAsia="Courier New" w:hAnsi="Courier New" w:cs="Courier New"/>
           <w:sz w:val="20"/>
           <w:szCs w:val="20"/>
-        </w:rPr>
-      </w:pPr>
-      <w:r>
-        <w:rPr>
-          <w:rFonts w:ascii="Courier New" w:eastAsia="Courier New" w:hAnsi="Courier New" w:cs="Courier New"/>
-          <w:sz w:val="20"/>
-          <w:szCs w:val="20"/>
-        </w:rPr>
-        <w:t xml:space="preserve">Please check this site as well as </w:t>
+          <w:u w:val="single"/>
+        </w:rPr>
+      </w:pPr>
+      <w:r>
+        <w:rPr>
+          <w:rFonts w:ascii="Courier New" w:eastAsia="Courier New" w:hAnsi="Courier New" w:cs="Courier New"/>
+          <w:sz w:val="20"/>
+          <w:szCs w:val="20"/>
+          <w:u w:val="single"/>
+        </w:rPr>
+        <w:t>Course Structure</w:t>
+      </w:r>
+    </w:p>
+    <w:p>
+      <w:pPr>
+        <w:spacing w:before="240" w:after="240"/>
+        <w:rPr>
+          <w:rFonts w:ascii="Courier New" w:eastAsia="Courier New" w:hAnsi="Courier New" w:cs="Courier New"/>
+          <w:sz w:val="20"/>
+          <w:szCs w:val="20"/>
+        </w:rPr>
+      </w:pPr>
+      <w:r>
+        <w:rPr>
+          <w:rFonts w:ascii="Courier New" w:eastAsia="Courier New" w:hAnsi="Courier New" w:cs="Courier New"/>
+          <w:sz w:val="20"/>
+          <w:szCs w:val="20"/>
+        </w:rPr>
+        <w:t>Our course meets once per week in person. See the course schedule below for daily plans, and always check the website for any changes or updates.</w:t>
+      </w:r>
+    </w:p>
+    <w:p>
+      <w:pPr>
+        <w:spacing w:before="240" w:after="240"/>
+        <w:rPr>
+          <w:rFonts w:ascii="Courier New" w:eastAsia="Courier New" w:hAnsi="Courier New" w:cs="Courier New"/>
+          <w:sz w:val="20"/>
+          <w:szCs w:val="20"/>
+        </w:rPr>
+      </w:pPr>
+      <w:r>
+        <w:rPr>
+          <w:rFonts w:ascii="Courier New" w:eastAsia="Courier New" w:hAnsi="Courier New" w:cs="Courier New"/>
+          <w:sz w:val="20"/>
+          <w:szCs w:val="20"/>
+          <w:u w:val="single"/>
+        </w:rPr>
+        <w:lastRenderedPageBreak/>
+        <w:t>Course Requirements &amp; Assignments</w:t>
+      </w:r>
+      <w:r>
+        <w:rPr>
+          <w:rFonts w:ascii="Courier New" w:eastAsia="Courier New" w:hAnsi="Courier New" w:cs="Courier New"/>
+          <w:sz w:val="20"/>
+          <w:szCs w:val="20"/>
+        </w:rPr>
+        <w:t>:</w:t>
+      </w:r>
+    </w:p>
+    <w:p>
+      <w:pPr>
+        <w:spacing w:before="240" w:after="240"/>
+        <w:rPr>
+          <w:rFonts w:ascii="Courier New" w:eastAsia="Courier New" w:hAnsi="Courier New" w:cs="Courier New"/>
+          <w:i/>
+          <w:sz w:val="20"/>
+          <w:szCs w:val="20"/>
+        </w:rPr>
+      </w:pPr>
+      <w:r>
+        <w:rPr>
+          <w:rFonts w:ascii="Courier New" w:eastAsia="Courier New" w:hAnsi="Courier New" w:cs="Courier New"/>
+          <w:i/>
+          <w:sz w:val="20"/>
+          <w:szCs w:val="20"/>
+        </w:rPr>
+        <w:t>Weekly readings:</w:t>
+      </w:r>
+    </w:p>
+    <w:p>
+      <w:pPr>
+        <w:spacing w:before="240" w:after="240"/>
+        <w:rPr>
+          <w:rFonts w:ascii="Courier New" w:eastAsia="Courier New" w:hAnsi="Courier New" w:cs="Courier New"/>
+          <w:sz w:val="20"/>
+          <w:szCs w:val="20"/>
+        </w:rPr>
+      </w:pPr>
+      <w:r>
+        <w:rPr>
+          <w:rFonts w:ascii="Courier New" w:eastAsia="Courier New" w:hAnsi="Courier New" w:cs="Courier New"/>
+          <w:sz w:val="20"/>
+          <w:szCs w:val="20"/>
+        </w:rPr>
+        <w:t xml:space="preserve">There will typically be about 20-40 pages of reading in preparation for each week (about 1-2 articles or chapters) as well as some links to example projects for you to consider. </w:t>
+      </w:r>
+    </w:p>
+    <w:p>
+      <w:pPr>
+        <w:spacing w:before="240" w:after="240"/>
+        <w:rPr>
+          <w:rFonts w:ascii="Courier New" w:eastAsia="Courier New" w:hAnsi="Courier New" w:cs="Courier New"/>
+          <w:i/>
+          <w:sz w:val="20"/>
+          <w:szCs w:val="20"/>
+        </w:rPr>
+      </w:pPr>
+      <w:r>
+        <w:rPr>
+          <w:rFonts w:ascii="Courier New" w:eastAsia="Courier New" w:hAnsi="Courier New" w:cs="Courier New"/>
+          <w:i/>
+          <w:sz w:val="20"/>
+          <w:szCs w:val="20"/>
+        </w:rPr>
+        <w:t>Reading Responses:</w:t>
+      </w:r>
+    </w:p>
+    <w:p>
+      <w:pPr>
+        <w:spacing w:before="240" w:after="240"/>
+        <w:rPr>
+          <w:rFonts w:ascii="Courier New" w:eastAsia="Courier New" w:hAnsi="Courier New" w:cs="Courier New"/>
+          <w:sz w:val="20"/>
+          <w:szCs w:val="20"/>
+        </w:rPr>
+      </w:pPr>
+      <w:r>
+        <w:rPr>
+          <w:rFonts w:ascii="Courier New" w:eastAsia="Courier New" w:hAnsi="Courier New" w:cs="Courier New"/>
+          <w:sz w:val="20"/>
+          <w:szCs w:val="20"/>
+        </w:rPr>
+        <w:t xml:space="preserve">On weeks that you have a </w:t>
+      </w:r>
+      <w:r>
+        <w:rPr>
+          <w:rFonts w:ascii="Courier New" w:eastAsia="Courier New" w:hAnsi="Courier New" w:cs="Courier New"/>
+          <w:i/>
+          <w:sz w:val="20"/>
+          <w:szCs w:val="20"/>
+        </w:rPr>
+        <w:t xml:space="preserve">Reading Response </w:t>
+      </w:r>
+      <w:r>
+        <w:rPr>
+          <w:rFonts w:ascii="Courier New" w:eastAsia="Courier New" w:hAnsi="Courier New" w:cs="Courier New"/>
+          <w:sz w:val="20"/>
+          <w:szCs w:val="20"/>
+        </w:rPr>
+        <w:t xml:space="preserve">due, you will submit a short reading response (approximately 300 words, or 1 full page) due on Tuesday night at 8pm, the evening before class. You will submit these in a shared Google Drive folder, linked from the class website. </w:t>
+      </w:r>
+    </w:p>
+    <w:p>
+      <w:pPr>
+        <w:spacing w:before="240" w:after="240"/>
+        <w:rPr>
+          <w:rFonts w:ascii="Courier New" w:eastAsia="Courier New" w:hAnsi="Courier New" w:cs="Courier New"/>
+          <w:sz w:val="20"/>
+          <w:szCs w:val="20"/>
+        </w:rPr>
+      </w:pPr>
+      <w:r>
+        <w:rPr>
+          <w:rFonts w:ascii="Courier New" w:eastAsia="Courier New" w:hAnsi="Courier New" w:cs="Courier New"/>
+          <w:sz w:val="20"/>
+          <w:szCs w:val="20"/>
+        </w:rPr>
+        <w:t>For this assignment, choose one moment from the reading that struck you in some way. What did you find compelling about this moment? How might it relate to our class readings or discussions? How does it deepen your thinking about coding or language?</w:t>
+      </w:r>
+    </w:p>
+    <w:p>
+      <w:pPr>
+        <w:spacing w:before="240" w:after="240"/>
+        <w:rPr>
+          <w:rFonts w:ascii="Courier New" w:eastAsia="Courier New" w:hAnsi="Courier New" w:cs="Courier New"/>
+          <w:sz w:val="20"/>
+          <w:szCs w:val="20"/>
+        </w:rPr>
+      </w:pPr>
+      <w:r>
+        <w:rPr>
+          <w:rFonts w:ascii="Courier New" w:eastAsia="Courier New" w:hAnsi="Courier New" w:cs="Courier New"/>
+          <w:sz w:val="20"/>
+          <w:szCs w:val="20"/>
+        </w:rPr>
+        <w:t>The reading response is meant to get you to think deeply about the readings and prepare you for class discussion. They will be graded as Pass, Fail, or Zero.</w:t>
+      </w:r>
+    </w:p>
+    <w:p>
+      <w:pPr>
+        <w:spacing w:before="240" w:after="240"/>
+        <w:rPr>
+          <w:rFonts w:ascii="Courier New" w:eastAsia="Courier New" w:hAnsi="Courier New" w:cs="Courier New"/>
+          <w:sz w:val="20"/>
+          <w:szCs w:val="20"/>
+        </w:rPr>
+      </w:pPr>
+      <w:r>
+        <w:rPr>
+          <w:rFonts w:ascii="Courier New" w:eastAsia="Courier New" w:hAnsi="Courier New" w:cs="Courier New"/>
+          <w:i/>
+          <w:iCs/>
+          <w:sz w:val="20"/>
+          <w:szCs w:val="20"/>
+        </w:rPr>
+        <w:t>Coding Homework</w:t>
+      </w:r>
+      <w:r>
+        <w:rPr>
+          <w:rFonts w:ascii="Courier New" w:eastAsia="Courier New" w:hAnsi="Courier New" w:cs="Courier New"/>
+          <w:sz w:val="20"/>
+          <w:szCs w:val="20"/>
+        </w:rPr>
+        <w:t>:</w:t>
+      </w:r>
+    </w:p>
+    <w:p>
+      <w:pPr>
+        <w:spacing w:before="240" w:after="240"/>
+        <w:rPr>
+          <w:rFonts w:ascii="Courier New" w:eastAsia="Courier New" w:hAnsi="Courier New" w:cs="Courier New"/>
+          <w:sz w:val="20"/>
+          <w:szCs w:val="20"/>
+        </w:rPr>
+      </w:pPr>
+      <w:r>
+        <w:rPr>
+          <w:rFonts w:ascii="Courier New" w:eastAsia="Courier New" w:hAnsi="Courier New" w:cs="Courier New"/>
+          <w:sz w:val="20"/>
+          <w:szCs w:val="20"/>
+        </w:rPr>
+        <w:t xml:space="preserve">On weeks where you do not have a Reading Response, you will have coding homework. These are short coding challenges based on the previous class instruction. You will not be graded on how well you code, but on your engagement and attempt at the challenge. </w:t>
       </w:r>
       <w:proofErr w:type="gramStart"/>
       <w:r>
@@ -538,7 +811,7 @@
           <w:sz w:val="20"/>
           <w:szCs w:val="20"/>
         </w:rPr>
-        <w:t>your</w:t>
+        <w:t>That being said, these</w:t>
       </w:r>
       <w:proofErr w:type="gramEnd"/>
       <w:r>
@@ -547,7 +820,7 @@
           <w:sz w:val="20"/>
           <w:szCs w:val="20"/>
         </w:rPr>
-        <w:t xml:space="preserve"> @newschool.edu email regularly for any course announcements, possibly including last minute updates.</w:t>
+        <w:t xml:space="preserve"> assignments will also offer opportunities for you to customize, extend, or go further with your solutions, which is entirely up to you.</w:t>
       </w:r>
     </w:p>
     <w:p>
@@ -557,8 +830,396 @@
           <w:rFonts w:ascii="Courier New" w:eastAsia="Courier New" w:hAnsi="Courier New" w:cs="Courier New"/>
           <w:sz w:val="20"/>
           <w:szCs w:val="20"/>
+        </w:rPr>
+      </w:pPr>
+      <w:r>
+        <w:rPr>
+          <w:rFonts w:ascii="Courier New" w:eastAsia="Courier New" w:hAnsi="Courier New" w:cs="Courier New"/>
+          <w:sz w:val="20"/>
+          <w:szCs w:val="20"/>
+        </w:rPr>
+        <w:t>If you run up against obstacles, remember that errors are our friends. They often offer us clues for debugging. In the case that you are really stuck, do not be discouraged, but think of it as an opportunity to bring up for class discussion. To reiterate, you will be graded on making the attempt, not on being "correct.</w:t>
+      </w:r>
+    </w:p>
+    <w:p>
+      <w:pPr>
+        <w:spacing w:before="240" w:after="240"/>
+        <w:rPr>
+          <w:rFonts w:ascii="Courier New" w:eastAsia="Courier New" w:hAnsi="Courier New" w:cs="Courier New"/>
+          <w:sz w:val="20"/>
+          <w:szCs w:val="20"/>
+        </w:rPr>
+      </w:pPr>
+      <w:r>
+        <w:rPr>
+          <w:rFonts w:ascii="Courier New" w:eastAsia="Courier New" w:hAnsi="Courier New" w:cs="Courier New"/>
+          <w:i/>
+          <w:sz w:val="20"/>
+          <w:szCs w:val="20"/>
+        </w:rPr>
+        <w:t xml:space="preserve">Class Participation: </w:t>
+      </w:r>
+    </w:p>
+    <w:p>
+      <w:pPr>
+        <w:spacing w:before="240" w:after="240"/>
+        <w:rPr>
+          <w:rFonts w:ascii="Courier New" w:eastAsia="Courier New" w:hAnsi="Courier New" w:cs="Courier New"/>
+          <w:sz w:val="20"/>
+          <w:szCs w:val="20"/>
+        </w:rPr>
+      </w:pPr>
+      <w:r>
+        <w:rPr>
+          <w:rFonts w:ascii="Courier New" w:eastAsia="Courier New" w:hAnsi="Courier New" w:cs="Courier New"/>
+          <w:sz w:val="20"/>
+          <w:szCs w:val="20"/>
+        </w:rPr>
+        <w:t>Your participation grade will reflect how much you participate vocally in class discussion and during coding lessons throughout the semester.</w:t>
+      </w:r>
+    </w:p>
+    <w:p>
+      <w:pPr>
+        <w:spacing w:before="240" w:after="240"/>
+        <w:rPr>
+          <w:rFonts w:ascii="Courier New" w:eastAsia="Courier New" w:hAnsi="Courier New" w:cs="Courier New"/>
+          <w:sz w:val="20"/>
+          <w:szCs w:val="20"/>
+        </w:rPr>
+      </w:pPr>
+      <w:r>
+        <w:rPr>
+          <w:rFonts w:ascii="Courier New" w:eastAsia="Courier New" w:hAnsi="Courier New" w:cs="Courier New"/>
+          <w:sz w:val="20"/>
+          <w:szCs w:val="20"/>
+        </w:rPr>
+        <w:t xml:space="preserve">Your vocal participation is always encouraged in this class. Most of what we do will be discussing, summarizing, and analyzing in a group environment. With that in mind, it will be important to do the readings, to come to class, and to offer your opinion. Your reading responses and coding homework should also offer material for class discussion, and you are always encouraged to </w:t>
+      </w:r>
+      <w:r>
+        <w:rPr>
+          <w:rFonts w:ascii="Courier New" w:eastAsia="Courier New" w:hAnsi="Courier New" w:cs="Courier New"/>
+          <w:sz w:val="20"/>
+          <w:szCs w:val="20"/>
+        </w:rPr>
+        <w:lastRenderedPageBreak/>
+        <w:t>share what you wrote or coded, even (especially!) if you encountered an obstacle or error.</w:t>
+      </w:r>
+    </w:p>
+    <w:p>
+      <w:pPr>
+        <w:spacing w:before="240" w:after="240"/>
+        <w:rPr>
+          <w:rFonts w:ascii="Courier New" w:eastAsia="Courier New" w:hAnsi="Courier New" w:cs="Courier New"/>
+          <w:sz w:val="20"/>
+          <w:szCs w:val="20"/>
+        </w:rPr>
+      </w:pPr>
+      <w:r>
+        <w:rPr>
+          <w:rFonts w:ascii="Courier New" w:eastAsia="Courier New" w:hAnsi="Courier New" w:cs="Courier New"/>
+          <w:i/>
+          <w:sz w:val="20"/>
+          <w:szCs w:val="20"/>
+        </w:rPr>
+        <w:t>Final project &amp; Writeup</w:t>
+      </w:r>
+      <w:r>
+        <w:rPr>
+          <w:rFonts w:ascii="Courier New" w:eastAsia="Courier New" w:hAnsi="Courier New" w:cs="Courier New"/>
+          <w:sz w:val="20"/>
+          <w:szCs w:val="20"/>
+        </w:rPr>
+        <w:t>:</w:t>
+      </w:r>
+    </w:p>
+    <w:p>
+      <w:pPr>
+        <w:spacing w:before="240" w:after="240"/>
+        <w:rPr>
+          <w:rFonts w:ascii="Courier New" w:eastAsia="Courier New" w:hAnsi="Courier New" w:cs="Courier New"/>
+          <w:sz w:val="20"/>
+          <w:szCs w:val="20"/>
+        </w:rPr>
+      </w:pPr>
+      <w:r>
+        <w:rPr>
+          <w:rFonts w:ascii="Courier New" w:eastAsia="Courier New" w:hAnsi="Courier New" w:cs="Courier New"/>
+          <w:sz w:val="20"/>
+          <w:szCs w:val="20"/>
+        </w:rPr>
+        <w:t xml:space="preserve">At the end of the </w:t>
+      </w:r>
+      <w:proofErr w:type="gramStart"/>
+      <w:r>
+        <w:rPr>
+          <w:rFonts w:ascii="Courier New" w:eastAsia="Courier New" w:hAnsi="Courier New" w:cs="Courier New"/>
+          <w:sz w:val="20"/>
+          <w:szCs w:val="20"/>
+        </w:rPr>
+        <w:t>course</w:t>
+      </w:r>
+      <w:proofErr w:type="gramEnd"/>
+      <w:r>
+        <w:rPr>
+          <w:rFonts w:ascii="Courier New" w:eastAsia="Courier New" w:hAnsi="Courier New" w:cs="Courier New"/>
+          <w:sz w:val="20"/>
+          <w:szCs w:val="20"/>
+        </w:rPr>
+        <w:t xml:space="preserve"> you will create a final project that draws together exercises from across all three units that you wish to work with further. You will extend or combine lessons and techniques from throughout the semester that you wish to work with further, bringing in material from at least two different units. </w:t>
+      </w:r>
+    </w:p>
+    <w:p>
+      <w:pPr>
+        <w:spacing w:before="240" w:after="240"/>
+        <w:rPr>
+          <w:rFonts w:ascii="Courier New" w:eastAsia="Courier New" w:hAnsi="Courier New" w:cs="Courier New"/>
+          <w:sz w:val="20"/>
+          <w:szCs w:val="20"/>
+        </w:rPr>
+      </w:pPr>
+      <w:r>
+        <w:rPr>
+          <w:rFonts w:ascii="Courier New" w:eastAsia="Courier New" w:hAnsi="Courier New" w:cs="Courier New"/>
+          <w:sz w:val="20"/>
+          <w:szCs w:val="20"/>
+        </w:rPr>
+        <w:t xml:space="preserve">Please submit a 1-page project proposal, </w:t>
+      </w:r>
+      <w:r>
+        <w:rPr>
+          <w:rFonts w:ascii="Courier New" w:eastAsia="Courier New" w:hAnsi="Courier New" w:cs="Courier New"/>
+          <w:b/>
+          <w:sz w:val="20"/>
+          <w:szCs w:val="20"/>
+        </w:rPr>
+        <w:t>due Wednesday, November 9</w:t>
+      </w:r>
+      <w:r>
+        <w:rPr>
+          <w:rFonts w:ascii="Courier New" w:eastAsia="Courier New" w:hAnsi="Courier New" w:cs="Courier New"/>
+          <w:sz w:val="20"/>
+          <w:szCs w:val="20"/>
+        </w:rPr>
+        <w:t xml:space="preserve"> that explains your intentions and clearly states which exercises you will be working with, and your plan to combine and extend them. </w:t>
+      </w:r>
+    </w:p>
+    <w:p>
+      <w:pPr>
+        <w:spacing w:before="240" w:after="240"/>
+        <w:rPr>
+          <w:rFonts w:ascii="Courier New" w:eastAsia="Courier New" w:hAnsi="Courier New" w:cs="Courier New"/>
+          <w:sz w:val="20"/>
+          <w:szCs w:val="20"/>
+        </w:rPr>
+      </w:pPr>
+      <w:r>
+        <w:rPr>
+          <w:rFonts w:ascii="Courier New" w:eastAsia="Courier New" w:hAnsi="Courier New" w:cs="Courier New"/>
+          <w:sz w:val="20"/>
+          <w:szCs w:val="20"/>
+        </w:rPr>
+        <w:t xml:space="preserve">The final project will be paired with a </w:t>
+      </w:r>
+      <w:proofErr w:type="gramStart"/>
+      <w:r>
+        <w:rPr>
+          <w:rFonts w:ascii="Courier New" w:eastAsia="Courier New" w:hAnsi="Courier New" w:cs="Courier New"/>
+          <w:sz w:val="20"/>
+          <w:szCs w:val="20"/>
+        </w:rPr>
+        <w:t>900-1000 word</w:t>
+      </w:r>
+      <w:proofErr w:type="gramEnd"/>
+      <w:r>
+        <w:rPr>
+          <w:rFonts w:ascii="Courier New" w:eastAsia="Courier New" w:hAnsi="Courier New" w:cs="Courier New"/>
+          <w:sz w:val="20"/>
+          <w:szCs w:val="20"/>
+        </w:rPr>
+        <w:t xml:space="preserve"> writeup (3-4 pages) explaining your project. Take care to cite at least two readings from the semester and explain how your project engages with concepts that we have discussed throughout the semester. The final project is </w:t>
+      </w:r>
+      <w:r>
+        <w:rPr>
+          <w:rFonts w:ascii="Courier New" w:eastAsia="Courier New" w:hAnsi="Courier New" w:cs="Courier New"/>
+          <w:b/>
+          <w:sz w:val="20"/>
+          <w:szCs w:val="20"/>
+        </w:rPr>
+        <w:t xml:space="preserve">due December 7, </w:t>
+      </w:r>
+      <w:r>
+        <w:rPr>
+          <w:rFonts w:ascii="Courier New" w:eastAsia="Courier New" w:hAnsi="Courier New" w:cs="Courier New"/>
+          <w:sz w:val="20"/>
+          <w:szCs w:val="20"/>
+        </w:rPr>
+        <w:t xml:space="preserve">and the final paper is due on </w:t>
+      </w:r>
+      <w:r>
+        <w:rPr>
+          <w:rFonts w:ascii="Courier New" w:eastAsia="Courier New" w:hAnsi="Courier New" w:cs="Courier New"/>
+          <w:b/>
+          <w:sz w:val="20"/>
+          <w:szCs w:val="20"/>
+        </w:rPr>
+        <w:t>December 14</w:t>
+      </w:r>
+      <w:r>
+        <w:rPr>
+          <w:rFonts w:ascii="Courier New" w:eastAsia="Courier New" w:hAnsi="Courier New" w:cs="Courier New"/>
+          <w:sz w:val="20"/>
+          <w:szCs w:val="20"/>
+        </w:rPr>
+        <w:t>.</w:t>
+      </w:r>
+    </w:p>
+    <w:p>
+      <w:pPr>
+        <w:spacing w:before="240" w:after="240"/>
+        <w:rPr>
+          <w:rFonts w:ascii="Courier New" w:eastAsia="Courier New" w:hAnsi="Courier New" w:cs="Courier New"/>
+          <w:sz w:val="20"/>
+          <w:szCs w:val="20"/>
+        </w:rPr>
+      </w:pPr>
+      <w:r>
+        <w:rPr>
+          <w:rFonts w:ascii="Courier New" w:eastAsia="Courier New" w:hAnsi="Courier New" w:cs="Courier New"/>
+          <w:sz w:val="20"/>
+          <w:szCs w:val="20"/>
           <w:u w:val="single"/>
         </w:rPr>
+        <w:t>Final Grade Calculation</w:t>
+      </w:r>
+      <w:r>
+        <w:rPr>
+          <w:rFonts w:ascii="Courier New" w:eastAsia="Courier New" w:hAnsi="Courier New" w:cs="Courier New"/>
+          <w:sz w:val="20"/>
+          <w:szCs w:val="20"/>
+        </w:rPr>
+        <w:t>:</w:t>
+      </w:r>
+    </w:p>
+    <w:p>
+      <w:pPr>
+        <w:spacing w:before="240" w:after="240"/>
+        <w:rPr>
+          <w:rFonts w:ascii="Courier New" w:eastAsia="Courier New" w:hAnsi="Courier New" w:cs="Courier New"/>
+          <w:b/>
+          <w:sz w:val="20"/>
+          <w:szCs w:val="20"/>
+        </w:rPr>
+      </w:pPr>
+      <w:r>
+        <w:rPr>
+          <w:rFonts w:ascii="Courier New" w:eastAsia="Courier New" w:hAnsi="Courier New" w:cs="Courier New"/>
+          <w:sz w:val="20"/>
+          <w:szCs w:val="20"/>
+        </w:rPr>
+        <w:t xml:space="preserve">Class Participation (Class Discussion and Coding Lessons): </w:t>
+      </w:r>
+      <w:r>
+        <w:rPr>
+          <w:rFonts w:ascii="Courier New" w:eastAsia="Courier New" w:hAnsi="Courier New" w:cs="Courier New"/>
+          <w:b/>
+          <w:sz w:val="20"/>
+          <w:szCs w:val="20"/>
+        </w:rPr>
+        <w:t>40 %</w:t>
+      </w:r>
+    </w:p>
+    <w:p>
+      <w:pPr>
+        <w:spacing w:before="240" w:after="240"/>
+        <w:rPr>
+          <w:rFonts w:ascii="Courier New" w:eastAsia="Courier New" w:hAnsi="Courier New" w:cs="Courier New"/>
+          <w:b/>
+          <w:sz w:val="20"/>
+          <w:szCs w:val="20"/>
+        </w:rPr>
+      </w:pPr>
+      <w:r>
+        <w:rPr>
+          <w:rFonts w:ascii="Courier New" w:eastAsia="Courier New" w:hAnsi="Courier New" w:cs="Courier New"/>
+          <w:sz w:val="20"/>
+          <w:szCs w:val="20"/>
+        </w:rPr>
+        <w:t xml:space="preserve">Weekly Homework (Reading Responses and Coding Homework): </w:t>
+      </w:r>
+      <w:r>
+        <w:rPr>
+          <w:rFonts w:ascii="Courier New" w:eastAsia="Courier New" w:hAnsi="Courier New" w:cs="Courier New"/>
+          <w:b/>
+          <w:sz w:val="20"/>
+          <w:szCs w:val="20"/>
+        </w:rPr>
+        <w:t>30 %</w:t>
+      </w:r>
+    </w:p>
+    <w:p>
+      <w:pPr>
+        <w:spacing w:before="240" w:after="240"/>
+        <w:rPr>
+          <w:rFonts w:ascii="Courier New" w:eastAsia="Courier New" w:hAnsi="Courier New" w:cs="Courier New"/>
+          <w:b/>
+          <w:sz w:val="20"/>
+          <w:szCs w:val="20"/>
+        </w:rPr>
+      </w:pPr>
+      <w:r>
+        <w:rPr>
+          <w:rFonts w:ascii="Courier New" w:eastAsia="Courier New" w:hAnsi="Courier New" w:cs="Courier New"/>
+          <w:sz w:val="20"/>
+          <w:szCs w:val="20"/>
+        </w:rPr>
+        <w:t xml:space="preserve">Final Project (Preparatory Materials, Project, Presentation): </w:t>
+      </w:r>
+      <w:r>
+        <w:rPr>
+          <w:rFonts w:ascii="Courier New" w:eastAsia="Courier New" w:hAnsi="Courier New" w:cs="Courier New"/>
+          <w:b/>
+          <w:sz w:val="20"/>
+          <w:szCs w:val="20"/>
+        </w:rPr>
+        <w:t>20 %</w:t>
+      </w:r>
+    </w:p>
+    <w:p>
+      <w:pPr>
+        <w:spacing w:before="240" w:after="240"/>
+        <w:rPr>
+          <w:rFonts w:ascii="Courier New" w:eastAsia="Courier New" w:hAnsi="Courier New" w:cs="Courier New"/>
+          <w:b/>
+          <w:sz w:val="20"/>
+          <w:szCs w:val="20"/>
+        </w:rPr>
+      </w:pPr>
+      <w:r>
+        <w:rPr>
+          <w:rFonts w:ascii="Courier New" w:eastAsia="Courier New" w:hAnsi="Courier New" w:cs="Courier New"/>
+          <w:sz w:val="20"/>
+          <w:szCs w:val="20"/>
+        </w:rPr>
+        <w:t xml:space="preserve">Final Project Writeup: </w:t>
+      </w:r>
+      <w:r>
+        <w:rPr>
+          <w:rFonts w:ascii="Courier New" w:eastAsia="Courier New" w:hAnsi="Courier New" w:cs="Courier New"/>
+          <w:b/>
+          <w:sz w:val="20"/>
+          <w:szCs w:val="20"/>
+        </w:rPr>
+        <w:t>10 %</w:t>
+      </w:r>
+    </w:p>
+    <w:p>
+      <w:pPr>
+        <w:spacing w:before="240" w:after="240"/>
+        <w:rPr>
+          <w:rFonts w:ascii="Courier New" w:eastAsia="Courier New" w:hAnsi="Courier New" w:cs="Courier New"/>
+          <w:sz w:val="20"/>
+          <w:szCs w:val="20"/>
+        </w:rPr>
       </w:pPr>
       <w:r>
         <w:rPr>
@@ -567,7 +1228,15 @@
           <w:szCs w:val="20"/>
           <w:u w:val="single"/>
         </w:rPr>
-        <w:t>Course Structure</w:t>
+        <w:t>Learning Outcomes</w:t>
+      </w:r>
+      <w:r>
+        <w:rPr>
+          <w:rFonts w:ascii="Courier New" w:eastAsia="Courier New" w:hAnsi="Courier New" w:cs="Courier New"/>
+          <w:sz w:val="20"/>
+          <w:szCs w:val="20"/>
+        </w:rPr>
+        <w:t>:</w:t>
       </w:r>
     </w:p>
     <w:p>
@@ -585,780 +1254,135 @@
           <w:sz w:val="20"/>
           <w:szCs w:val="20"/>
         </w:rPr>
+        <w:t>Through this course, students will:</w:t>
+      </w:r>
+    </w:p>
+    <w:p>
+      <w:pPr>
+        <w:spacing w:before="240" w:after="240"/>
+        <w:rPr>
+          <w:rFonts w:ascii="Courier New" w:eastAsia="Courier New" w:hAnsi="Courier New" w:cs="Courier New"/>
+          <w:sz w:val="20"/>
+          <w:szCs w:val="20"/>
+        </w:rPr>
+      </w:pPr>
+      <w:r>
+        <w:rPr>
+          <w:rFonts w:ascii="Courier New" w:eastAsia="Courier New" w:hAnsi="Courier New" w:cs="Courier New"/>
+          <w:sz w:val="20"/>
+          <w:szCs w:val="20"/>
+        </w:rPr>
+        <w:t xml:space="preserve">1. use computation as a hands-on tool to enhance their liberal arts education--to better analyze, communicate, create and </w:t>
+      </w:r>
+      <w:proofErr w:type="gramStart"/>
+      <w:r>
+        <w:rPr>
+          <w:rFonts w:ascii="Courier New" w:eastAsia="Courier New" w:hAnsi="Courier New" w:cs="Courier New"/>
+          <w:sz w:val="20"/>
+          <w:szCs w:val="20"/>
+        </w:rPr>
+        <w:t>learn;</w:t>
+      </w:r>
+      <w:proofErr w:type="gramEnd"/>
+    </w:p>
+    <w:p>
+      <w:pPr>
+        <w:spacing w:before="240" w:after="240"/>
+        <w:rPr>
+          <w:rFonts w:ascii="Courier New" w:eastAsia="Courier New" w:hAnsi="Courier New" w:cs="Courier New"/>
+          <w:sz w:val="20"/>
+          <w:szCs w:val="20"/>
+        </w:rPr>
+      </w:pPr>
+      <w:r>
+        <w:rPr>
+          <w:rFonts w:ascii="Courier New" w:eastAsia="Courier New" w:hAnsi="Courier New" w:cs="Courier New"/>
+          <w:sz w:val="20"/>
+          <w:szCs w:val="20"/>
+        </w:rPr>
+        <w:t>2.  understand the historical development of artificial intelligence, exploring the rise of computation and its imbrication with language-based processes.</w:t>
+      </w:r>
+    </w:p>
+    <w:p>
+      <w:pPr>
+        <w:spacing w:before="240" w:after="240"/>
+        <w:rPr>
+          <w:rFonts w:ascii="Courier New" w:eastAsia="Courier New" w:hAnsi="Courier New" w:cs="Courier New"/>
+          <w:sz w:val="20"/>
+          <w:szCs w:val="20"/>
+        </w:rPr>
+      </w:pPr>
+      <w:r>
+        <w:rPr>
+          <w:rFonts w:ascii="Courier New" w:eastAsia="Courier New" w:hAnsi="Courier New" w:cs="Courier New"/>
+          <w:sz w:val="20"/>
+          <w:szCs w:val="20"/>
+        </w:rPr>
+        <w:t>3. think critically about the ways that they and others interact with computation, including understanding its socio-cultural and political limitations and biases; and</w:t>
+      </w:r>
+    </w:p>
+    <w:p>
+      <w:pPr>
+        <w:spacing w:before="240" w:after="240"/>
+        <w:rPr>
+          <w:rFonts w:ascii="Courier New" w:eastAsia="Courier New" w:hAnsi="Courier New" w:cs="Courier New"/>
+          <w:sz w:val="20"/>
+          <w:szCs w:val="20"/>
+        </w:rPr>
+      </w:pPr>
+      <w:r>
+        <w:rPr>
+          <w:rFonts w:ascii="Courier New" w:eastAsia="Courier New" w:hAnsi="Courier New" w:cs="Courier New"/>
+          <w:sz w:val="20"/>
+          <w:szCs w:val="20"/>
+        </w:rPr>
+        <w:t>4. identify the social and political implications embedded within computational technologies and develop an accompanying critical / ethical framework.</w:t>
+      </w:r>
+    </w:p>
+    <w:p>
+      <w:pPr>
+        <w:spacing w:before="240" w:after="240"/>
+        <w:rPr>
+          <w:rFonts w:ascii="Courier New" w:eastAsia="Courier New" w:hAnsi="Courier New" w:cs="Courier New"/>
+          <w:b/>
+          <w:sz w:val="20"/>
+          <w:szCs w:val="20"/>
+        </w:rPr>
+      </w:pPr>
+      <w:r>
+        <w:rPr>
+          <w:rFonts w:ascii="Courier New" w:eastAsia="Courier New" w:hAnsi="Courier New" w:cs="Courier New"/>
+          <w:sz w:val="20"/>
+          <w:szCs w:val="20"/>
+          <w:u w:val="single"/>
+        </w:rPr>
+        <w:t>Course readings &amp; materials</w:t>
+      </w:r>
+      <w:r>
+        <w:rPr>
+          <w:rFonts w:ascii="Courier New" w:eastAsia="Courier New" w:hAnsi="Courier New" w:cs="Courier New"/>
+          <w:sz w:val="20"/>
+          <w:szCs w:val="20"/>
+        </w:rPr>
+        <w:t>:</w:t>
+      </w:r>
+    </w:p>
+    <w:p>
+      <w:pPr>
+        <w:spacing w:before="240" w:after="240"/>
+        <w:rPr>
+          <w:rFonts w:ascii="Courier New" w:eastAsia="Courier New" w:hAnsi="Courier New" w:cs="Courier New"/>
+          <w:sz w:val="20"/>
+          <w:szCs w:val="20"/>
+        </w:rPr>
+      </w:pPr>
+      <w:r>
+        <w:rPr>
+          <w:rFonts w:ascii="Courier New" w:eastAsia="Courier New" w:hAnsi="Courier New" w:cs="Courier New"/>
+          <w:sz w:val="20"/>
+          <w:szCs w:val="20"/>
+        </w:rPr>
         <w:lastRenderedPageBreak/>
-        <w:t>Our course meets once per week in person. See the course schedule below for daily plans, and always check the website for any changes or updates.</w:t>
-      </w:r>
-    </w:p>
-    <w:p>
-      <w:pPr>
-        <w:spacing w:before="240" w:after="240"/>
-        <w:rPr>
-          <w:rFonts w:ascii="Courier New" w:eastAsia="Courier New" w:hAnsi="Courier New" w:cs="Courier New"/>
-          <w:sz w:val="20"/>
-          <w:szCs w:val="20"/>
-        </w:rPr>
-      </w:pPr>
-      <w:r>
-        <w:rPr>
-          <w:rFonts w:ascii="Courier New" w:eastAsia="Courier New" w:hAnsi="Courier New" w:cs="Courier New"/>
-          <w:sz w:val="20"/>
-          <w:szCs w:val="20"/>
-          <w:u w:val="single"/>
-        </w:rPr>
-        <w:t>Course Requirements &amp; Assignments</w:t>
-      </w:r>
-      <w:r>
-        <w:rPr>
-          <w:rFonts w:ascii="Courier New" w:eastAsia="Courier New" w:hAnsi="Courier New" w:cs="Courier New"/>
-          <w:sz w:val="20"/>
-          <w:szCs w:val="20"/>
-        </w:rPr>
-        <w:t>:</w:t>
-      </w:r>
-    </w:p>
-    <w:p>
-      <w:pPr>
-        <w:spacing w:before="240" w:after="240"/>
-        <w:rPr>
-          <w:rFonts w:ascii="Courier New" w:eastAsia="Courier New" w:hAnsi="Courier New" w:cs="Courier New"/>
-          <w:i/>
-          <w:sz w:val="20"/>
-          <w:szCs w:val="20"/>
-        </w:rPr>
-      </w:pPr>
-      <w:r>
-        <w:rPr>
-          <w:rFonts w:ascii="Courier New" w:eastAsia="Courier New" w:hAnsi="Courier New" w:cs="Courier New"/>
-          <w:i/>
-          <w:sz w:val="20"/>
-          <w:szCs w:val="20"/>
-        </w:rPr>
-        <w:t>Weekly readings:</w:t>
-      </w:r>
-    </w:p>
-    <w:p>
-      <w:pPr>
-        <w:spacing w:before="240" w:after="240"/>
-        <w:rPr>
-          <w:rFonts w:ascii="Courier New" w:eastAsia="Courier New" w:hAnsi="Courier New" w:cs="Courier New"/>
-          <w:sz w:val="20"/>
-          <w:szCs w:val="20"/>
-        </w:rPr>
-      </w:pPr>
-      <w:r>
-        <w:rPr>
-          <w:rFonts w:ascii="Courier New" w:eastAsia="Courier New" w:hAnsi="Courier New" w:cs="Courier New"/>
-          <w:sz w:val="20"/>
-          <w:szCs w:val="20"/>
-        </w:rPr>
-        <w:t xml:space="preserve">There will typically be about 20-40 pages of reading in preparation for each week (about 1-2 articles or chapters) as well as some links to example projects for you to consider. </w:t>
-      </w:r>
-    </w:p>
-    <w:p>
-      <w:pPr>
-        <w:spacing w:before="240" w:after="240"/>
-        <w:rPr>
-          <w:rFonts w:ascii="Courier New" w:eastAsia="Courier New" w:hAnsi="Courier New" w:cs="Courier New"/>
-          <w:i/>
-          <w:sz w:val="20"/>
-          <w:szCs w:val="20"/>
-        </w:rPr>
-      </w:pPr>
-      <w:r>
-        <w:rPr>
-          <w:rFonts w:ascii="Courier New" w:eastAsia="Courier New" w:hAnsi="Courier New" w:cs="Courier New"/>
-          <w:i/>
-          <w:sz w:val="20"/>
-          <w:szCs w:val="20"/>
-        </w:rPr>
-        <w:t>Reading Responses:</w:t>
-      </w:r>
-    </w:p>
-    <w:p>
-      <w:pPr>
-        <w:spacing w:before="240" w:after="240"/>
-        <w:rPr>
-          <w:rFonts w:ascii="Courier New" w:eastAsia="Courier New" w:hAnsi="Courier New" w:cs="Courier New"/>
-          <w:sz w:val="20"/>
-          <w:szCs w:val="20"/>
-        </w:rPr>
-      </w:pPr>
-      <w:r>
-        <w:rPr>
-          <w:rFonts w:ascii="Courier New" w:eastAsia="Courier New" w:hAnsi="Courier New" w:cs="Courier New"/>
-          <w:sz w:val="20"/>
-          <w:szCs w:val="20"/>
-        </w:rPr>
-        <w:t xml:space="preserve">On weeks that you have a </w:t>
-      </w:r>
-      <w:r>
-        <w:rPr>
-          <w:rFonts w:ascii="Courier New" w:eastAsia="Courier New" w:hAnsi="Courier New" w:cs="Courier New"/>
-          <w:i/>
-          <w:sz w:val="20"/>
-          <w:szCs w:val="20"/>
-        </w:rPr>
-        <w:t xml:space="preserve">Reading Response </w:t>
-      </w:r>
-      <w:r>
-        <w:rPr>
-          <w:rFonts w:ascii="Courier New" w:eastAsia="Courier New" w:hAnsi="Courier New" w:cs="Courier New"/>
-          <w:sz w:val="20"/>
-          <w:szCs w:val="20"/>
-        </w:rPr>
-        <w:t xml:space="preserve">due, you will submit a short reading response (approximately 300 words, or 1 full page) due on Tuesday night at 8pm, the evening before class. You will submit these in a shared Google Drive folder, linked from the class website. </w:t>
-      </w:r>
-    </w:p>
-    <w:p>
-      <w:pPr>
-        <w:spacing w:before="240" w:after="240"/>
-        <w:rPr>
-          <w:rFonts w:ascii="Courier New" w:eastAsia="Courier New" w:hAnsi="Courier New" w:cs="Courier New"/>
-          <w:sz w:val="20"/>
-          <w:szCs w:val="20"/>
-        </w:rPr>
-      </w:pPr>
-      <w:r>
-        <w:rPr>
-          <w:rFonts w:ascii="Courier New" w:eastAsia="Courier New" w:hAnsi="Courier New" w:cs="Courier New"/>
-          <w:sz w:val="20"/>
-          <w:szCs w:val="20"/>
-        </w:rPr>
-        <w:t>For this assignment, choose one moment from the reading that struck you in some way. What did you find compelling about this moment? How might it relate to our class readings or discussions? How does it deepen your thinking about coding or language?</w:t>
-      </w:r>
-    </w:p>
-    <w:p>
-      <w:pPr>
-        <w:spacing w:before="240" w:after="240"/>
-        <w:rPr>
-          <w:rFonts w:ascii="Courier New" w:eastAsia="Courier New" w:hAnsi="Courier New" w:cs="Courier New"/>
-          <w:sz w:val="20"/>
-          <w:szCs w:val="20"/>
-        </w:rPr>
-      </w:pPr>
-      <w:r>
-        <w:rPr>
-          <w:rFonts w:ascii="Courier New" w:eastAsia="Courier New" w:hAnsi="Courier New" w:cs="Courier New"/>
-          <w:sz w:val="20"/>
-          <w:szCs w:val="20"/>
-        </w:rPr>
-        <w:t>The reading response is meant to get you to think deeply about the readings and prepare you for class discussion. They will be graded as Pass, Fail, or Zero.</w:t>
-      </w:r>
-    </w:p>
-    <w:p>
-      <w:pPr>
-        <w:spacing w:before="240" w:after="240"/>
-        <w:rPr>
-          <w:rFonts w:ascii="Courier New" w:eastAsia="Courier New" w:hAnsi="Courier New" w:cs="Courier New"/>
-          <w:sz w:val="20"/>
-          <w:szCs w:val="20"/>
-        </w:rPr>
-      </w:pPr>
-      <w:r>
-        <w:rPr>
-          <w:rFonts w:ascii="Courier New" w:eastAsia="Courier New" w:hAnsi="Courier New" w:cs="Courier New"/>
-          <w:sz w:val="20"/>
-          <w:szCs w:val="20"/>
-        </w:rPr>
-        <w:t>Coding Homework:</w:t>
-      </w:r>
-    </w:p>
-    <w:p>
-      <w:pPr>
-        <w:spacing w:before="240" w:after="240"/>
-        <w:rPr>
-          <w:rFonts w:ascii="Courier New" w:eastAsia="Courier New" w:hAnsi="Courier New" w:cs="Courier New"/>
-          <w:sz w:val="20"/>
-          <w:szCs w:val="20"/>
-        </w:rPr>
-      </w:pPr>
-      <w:r>
-        <w:rPr>
-          <w:rFonts w:ascii="Courier New" w:eastAsia="Courier New" w:hAnsi="Courier New" w:cs="Courier New"/>
-          <w:sz w:val="20"/>
-          <w:szCs w:val="20"/>
-        </w:rPr>
-        <w:t xml:space="preserve">On weeks where you do not have a Reading Response, you will have coding homework. These are short coding challenges based on the previous class instruction. You will not be graded on how well you code, but on your engagement and attempt at the challenge. </w:t>
-      </w:r>
-      <w:proofErr w:type="gramStart"/>
-      <w:r>
-        <w:rPr>
-          <w:rFonts w:ascii="Courier New" w:eastAsia="Courier New" w:hAnsi="Courier New" w:cs="Courier New"/>
-          <w:sz w:val="20"/>
-          <w:szCs w:val="20"/>
-        </w:rPr>
-        <w:t>That being said, these</w:t>
-      </w:r>
-      <w:proofErr w:type="gramEnd"/>
-      <w:r>
-        <w:rPr>
-          <w:rFonts w:ascii="Courier New" w:eastAsia="Courier New" w:hAnsi="Courier New" w:cs="Courier New"/>
-          <w:sz w:val="20"/>
-          <w:szCs w:val="20"/>
-        </w:rPr>
-        <w:t xml:space="preserve"> assignments will also offer opportunities for you to customize, extend, or go further with your solutions, which is entirely up to you.</w:t>
-      </w:r>
-    </w:p>
-    <w:p>
-      <w:pPr>
-        <w:spacing w:before="240" w:after="240"/>
-        <w:rPr>
-          <w:rFonts w:ascii="Courier New" w:eastAsia="Courier New" w:hAnsi="Courier New" w:cs="Courier New"/>
-          <w:sz w:val="20"/>
-          <w:szCs w:val="20"/>
-        </w:rPr>
-      </w:pPr>
-      <w:r>
-        <w:rPr>
-          <w:rFonts w:ascii="Courier New" w:eastAsia="Courier New" w:hAnsi="Courier New" w:cs="Courier New"/>
-          <w:sz w:val="20"/>
-          <w:szCs w:val="20"/>
-        </w:rPr>
-        <w:t>If you run up against obstacles, remember that errors are our friends. They often offer us clues for debugging. In the case that you are really stuck, do not be discouraged, but think of it as an opportunity to bring up for class discussion. To reiterate, you will be graded on making the attempt, not on being "correct.</w:t>
-      </w:r>
-    </w:p>
-    <w:p>
-      <w:pPr>
-        <w:spacing w:before="240" w:after="240"/>
-        <w:rPr>
-          <w:rFonts w:ascii="Courier New" w:eastAsia="Courier New" w:hAnsi="Courier New" w:cs="Courier New"/>
-          <w:sz w:val="20"/>
-          <w:szCs w:val="20"/>
-        </w:rPr>
-      </w:pPr>
-      <w:r>
-        <w:rPr>
-          <w:rFonts w:ascii="Courier New" w:eastAsia="Courier New" w:hAnsi="Courier New" w:cs="Courier New"/>
-          <w:i/>
-          <w:sz w:val="20"/>
-          <w:szCs w:val="20"/>
-        </w:rPr>
-        <w:t xml:space="preserve">Class Participation: </w:t>
-      </w:r>
-    </w:p>
-    <w:p>
-      <w:pPr>
-        <w:spacing w:before="240" w:after="240"/>
-        <w:rPr>
-          <w:rFonts w:ascii="Courier New" w:eastAsia="Courier New" w:hAnsi="Courier New" w:cs="Courier New"/>
-          <w:sz w:val="20"/>
-          <w:szCs w:val="20"/>
-        </w:rPr>
-      </w:pPr>
-      <w:r>
-        <w:rPr>
-          <w:rFonts w:ascii="Courier New" w:eastAsia="Courier New" w:hAnsi="Courier New" w:cs="Courier New"/>
-          <w:sz w:val="20"/>
-          <w:szCs w:val="20"/>
-        </w:rPr>
-        <w:t>Your participation grade will reflect how much you participate vocally in class discussion and during coding lessons throughout the semester.</w:t>
-      </w:r>
-    </w:p>
-    <w:p>
-      <w:pPr>
-        <w:spacing w:before="240" w:after="240"/>
-        <w:rPr>
-          <w:rFonts w:ascii="Courier New" w:eastAsia="Courier New" w:hAnsi="Courier New" w:cs="Courier New"/>
-          <w:sz w:val="20"/>
-          <w:szCs w:val="20"/>
-        </w:rPr>
-      </w:pPr>
-      <w:r>
-        <w:rPr>
-          <w:rFonts w:ascii="Courier New" w:eastAsia="Courier New" w:hAnsi="Courier New" w:cs="Courier New"/>
-          <w:sz w:val="20"/>
-          <w:szCs w:val="20"/>
-        </w:rPr>
-        <w:t xml:space="preserve">Your vocal participation is always encouraged in this class. Most of what we do will be discussing, summarizing, and analyzing in a group environment. With that in mind, it will be important to do the readings, to come to class, </w:t>
-      </w:r>
-      <w:r>
-        <w:rPr>
-          <w:rFonts w:ascii="Courier New" w:eastAsia="Courier New" w:hAnsi="Courier New" w:cs="Courier New"/>
-          <w:sz w:val="20"/>
-          <w:szCs w:val="20"/>
-        </w:rPr>
-        <w:lastRenderedPageBreak/>
-        <w:t>and to offer your opinion. Your reading responses and coding homework should also offer material for class discussion, and you are always encouraged to share what you wrote or coded, even (especially!) if you encountered an obstacle or error.</w:t>
-      </w:r>
-    </w:p>
-    <w:p>
-      <w:pPr>
-        <w:spacing w:before="240" w:after="240"/>
-        <w:rPr>
-          <w:rFonts w:ascii="Courier New" w:eastAsia="Courier New" w:hAnsi="Courier New" w:cs="Courier New"/>
-          <w:sz w:val="20"/>
-          <w:szCs w:val="20"/>
-        </w:rPr>
-      </w:pPr>
-      <w:r>
-        <w:rPr>
-          <w:rFonts w:ascii="Courier New" w:eastAsia="Courier New" w:hAnsi="Courier New" w:cs="Courier New"/>
-          <w:i/>
-          <w:sz w:val="20"/>
-          <w:szCs w:val="20"/>
-        </w:rPr>
-        <w:t>Final project &amp; Writeup</w:t>
-      </w:r>
-      <w:r>
-        <w:rPr>
-          <w:rFonts w:ascii="Courier New" w:eastAsia="Courier New" w:hAnsi="Courier New" w:cs="Courier New"/>
-          <w:sz w:val="20"/>
-          <w:szCs w:val="20"/>
-        </w:rPr>
-        <w:t>:</w:t>
-      </w:r>
-    </w:p>
-    <w:p>
-      <w:pPr>
-        <w:spacing w:before="240" w:after="240"/>
-        <w:rPr>
-          <w:rFonts w:ascii="Courier New" w:eastAsia="Courier New" w:hAnsi="Courier New" w:cs="Courier New"/>
-          <w:sz w:val="20"/>
-          <w:szCs w:val="20"/>
-        </w:rPr>
-      </w:pPr>
-      <w:r>
-        <w:rPr>
-          <w:rFonts w:ascii="Courier New" w:eastAsia="Courier New" w:hAnsi="Courier New" w:cs="Courier New"/>
-          <w:sz w:val="20"/>
-          <w:szCs w:val="20"/>
-        </w:rPr>
-        <w:t xml:space="preserve">At the end of the </w:t>
-      </w:r>
-      <w:proofErr w:type="gramStart"/>
-      <w:r>
-        <w:rPr>
-          <w:rFonts w:ascii="Courier New" w:eastAsia="Courier New" w:hAnsi="Courier New" w:cs="Courier New"/>
-          <w:sz w:val="20"/>
-          <w:szCs w:val="20"/>
-        </w:rPr>
-        <w:t>course</w:t>
-      </w:r>
-      <w:proofErr w:type="gramEnd"/>
-      <w:r>
-        <w:rPr>
-          <w:rFonts w:ascii="Courier New" w:eastAsia="Courier New" w:hAnsi="Courier New" w:cs="Courier New"/>
-          <w:sz w:val="20"/>
-          <w:szCs w:val="20"/>
-        </w:rPr>
-        <w:t xml:space="preserve"> you will create a final project that draws together exercises from across all three units that you wish to work with further. You will extend or combine lessons and techniques from throughout the semester that you wish to work with further, bringing in material from at least two different units. </w:t>
-      </w:r>
-    </w:p>
-    <w:p>
-      <w:pPr>
-        <w:spacing w:before="240" w:after="240"/>
-        <w:rPr>
-          <w:rFonts w:ascii="Courier New" w:eastAsia="Courier New" w:hAnsi="Courier New" w:cs="Courier New"/>
-          <w:sz w:val="20"/>
-          <w:szCs w:val="20"/>
-        </w:rPr>
-      </w:pPr>
-      <w:r>
-        <w:rPr>
-          <w:rFonts w:ascii="Courier New" w:eastAsia="Courier New" w:hAnsi="Courier New" w:cs="Courier New"/>
-          <w:sz w:val="20"/>
-          <w:szCs w:val="20"/>
-        </w:rPr>
-        <w:t xml:space="preserve">Please submit a 1-page project proposal, </w:t>
-      </w:r>
-      <w:r>
-        <w:rPr>
-          <w:rFonts w:ascii="Courier New" w:eastAsia="Courier New" w:hAnsi="Courier New" w:cs="Courier New"/>
-          <w:b/>
-          <w:sz w:val="20"/>
-          <w:szCs w:val="20"/>
-        </w:rPr>
-        <w:t>due Wednesday, November 9</w:t>
-      </w:r>
-      <w:r>
-        <w:rPr>
-          <w:rFonts w:ascii="Courier New" w:eastAsia="Courier New" w:hAnsi="Courier New" w:cs="Courier New"/>
-          <w:sz w:val="20"/>
-          <w:szCs w:val="20"/>
-        </w:rPr>
-        <w:t xml:space="preserve"> that explains your intentions and clearly states which exercises you will be working with, and your plan to combine and extend them. </w:t>
-      </w:r>
-    </w:p>
-    <w:p>
-      <w:pPr>
-        <w:spacing w:before="240" w:after="240"/>
-        <w:rPr>
-          <w:rFonts w:ascii="Courier New" w:eastAsia="Courier New" w:hAnsi="Courier New" w:cs="Courier New"/>
-          <w:sz w:val="20"/>
-          <w:szCs w:val="20"/>
-        </w:rPr>
-      </w:pPr>
-      <w:r>
-        <w:rPr>
-          <w:rFonts w:ascii="Courier New" w:eastAsia="Courier New" w:hAnsi="Courier New" w:cs="Courier New"/>
-          <w:sz w:val="20"/>
-          <w:szCs w:val="20"/>
-        </w:rPr>
-        <w:t xml:space="preserve">The final project will be paired with a </w:t>
-      </w:r>
-      <w:proofErr w:type="gramStart"/>
-      <w:r>
-        <w:rPr>
-          <w:rFonts w:ascii="Courier New" w:eastAsia="Courier New" w:hAnsi="Courier New" w:cs="Courier New"/>
-          <w:sz w:val="20"/>
-          <w:szCs w:val="20"/>
-        </w:rPr>
-        <w:t>900-1000 word</w:t>
-      </w:r>
-      <w:proofErr w:type="gramEnd"/>
-      <w:r>
-        <w:rPr>
-          <w:rFonts w:ascii="Courier New" w:eastAsia="Courier New" w:hAnsi="Courier New" w:cs="Courier New"/>
-          <w:sz w:val="20"/>
-          <w:szCs w:val="20"/>
-        </w:rPr>
-        <w:t xml:space="preserve"> writeup (3-4 pages) explaining your project. Take care to cite at least two readings from the semester and explain how your project engages with concepts that we have discussed throughout the semester. The final project is </w:t>
-      </w:r>
-      <w:r>
-        <w:rPr>
-          <w:rFonts w:ascii="Courier New" w:eastAsia="Courier New" w:hAnsi="Courier New" w:cs="Courier New"/>
-          <w:b/>
-          <w:sz w:val="20"/>
-          <w:szCs w:val="20"/>
-        </w:rPr>
-        <w:t xml:space="preserve">due December 7, </w:t>
-      </w:r>
-      <w:r>
-        <w:rPr>
-          <w:rFonts w:ascii="Courier New" w:eastAsia="Courier New" w:hAnsi="Courier New" w:cs="Courier New"/>
-          <w:sz w:val="20"/>
-          <w:szCs w:val="20"/>
-        </w:rPr>
-        <w:t xml:space="preserve">and the final paper is due on </w:t>
-      </w:r>
-      <w:r>
-        <w:rPr>
-          <w:rFonts w:ascii="Courier New" w:eastAsia="Courier New" w:hAnsi="Courier New" w:cs="Courier New"/>
-          <w:b/>
-          <w:sz w:val="20"/>
-          <w:szCs w:val="20"/>
-        </w:rPr>
-        <w:t>December 14</w:t>
-      </w:r>
-      <w:r>
-        <w:rPr>
-          <w:rFonts w:ascii="Courier New" w:eastAsia="Courier New" w:hAnsi="Courier New" w:cs="Courier New"/>
-          <w:sz w:val="20"/>
-          <w:szCs w:val="20"/>
-        </w:rPr>
-        <w:t>.</w:t>
-      </w:r>
-    </w:p>
-    <w:p>
-      <w:pPr>
-        <w:spacing w:before="240" w:after="240"/>
-        <w:rPr>
-          <w:rFonts w:ascii="Courier New" w:eastAsia="Courier New" w:hAnsi="Courier New" w:cs="Courier New"/>
-          <w:sz w:val="20"/>
-          <w:szCs w:val="20"/>
-        </w:rPr>
-      </w:pPr>
-      <w:r>
-        <w:rPr>
-          <w:rFonts w:ascii="Courier New" w:eastAsia="Courier New" w:hAnsi="Courier New" w:cs="Courier New"/>
-          <w:sz w:val="20"/>
-          <w:szCs w:val="20"/>
-          <w:u w:val="single"/>
-        </w:rPr>
-        <w:t>Final Grade Calculation</w:t>
-      </w:r>
-      <w:r>
-        <w:rPr>
-          <w:rFonts w:ascii="Courier New" w:eastAsia="Courier New" w:hAnsi="Courier New" w:cs="Courier New"/>
-          <w:sz w:val="20"/>
-          <w:szCs w:val="20"/>
-        </w:rPr>
-        <w:t>:</w:t>
-      </w:r>
-    </w:p>
-    <w:p>
-      <w:pPr>
-        <w:spacing w:before="240" w:after="240"/>
-        <w:rPr>
-          <w:rFonts w:ascii="Courier New" w:eastAsia="Courier New" w:hAnsi="Courier New" w:cs="Courier New"/>
-          <w:b/>
-          <w:sz w:val="20"/>
-          <w:szCs w:val="20"/>
-        </w:rPr>
-      </w:pPr>
-      <w:r>
-        <w:rPr>
-          <w:rFonts w:ascii="Courier New" w:eastAsia="Courier New" w:hAnsi="Courier New" w:cs="Courier New"/>
-          <w:sz w:val="20"/>
-          <w:szCs w:val="20"/>
-        </w:rPr>
-        <w:t xml:space="preserve">Class Participation (Class Discussion and Coding Lessons): </w:t>
-      </w:r>
-      <w:r>
-        <w:rPr>
-          <w:rFonts w:ascii="Courier New" w:eastAsia="Courier New" w:hAnsi="Courier New" w:cs="Courier New"/>
-          <w:b/>
-          <w:sz w:val="20"/>
-          <w:szCs w:val="20"/>
-        </w:rPr>
-        <w:t>40 %</w:t>
-      </w:r>
-    </w:p>
-    <w:p>
-      <w:pPr>
-        <w:spacing w:before="240" w:after="240"/>
-        <w:rPr>
-          <w:rFonts w:ascii="Courier New" w:eastAsia="Courier New" w:hAnsi="Courier New" w:cs="Courier New"/>
-          <w:b/>
-          <w:sz w:val="20"/>
-          <w:szCs w:val="20"/>
-        </w:rPr>
-      </w:pPr>
-      <w:r>
-        <w:rPr>
-          <w:rFonts w:ascii="Courier New" w:eastAsia="Courier New" w:hAnsi="Courier New" w:cs="Courier New"/>
-          <w:sz w:val="20"/>
-          <w:szCs w:val="20"/>
-        </w:rPr>
-        <w:t xml:space="preserve">Weekly Homework (Reading Responses and Coding Homework): </w:t>
-      </w:r>
-      <w:r>
-        <w:rPr>
-          <w:rFonts w:ascii="Courier New" w:eastAsia="Courier New" w:hAnsi="Courier New" w:cs="Courier New"/>
-          <w:b/>
-          <w:sz w:val="20"/>
-          <w:szCs w:val="20"/>
-        </w:rPr>
-        <w:t>30 %</w:t>
-      </w:r>
-    </w:p>
-    <w:p>
-      <w:pPr>
-        <w:spacing w:before="240" w:after="240"/>
-        <w:rPr>
-          <w:rFonts w:ascii="Courier New" w:eastAsia="Courier New" w:hAnsi="Courier New" w:cs="Courier New"/>
-          <w:b/>
-          <w:sz w:val="20"/>
-          <w:szCs w:val="20"/>
-        </w:rPr>
-      </w:pPr>
-      <w:r>
-        <w:rPr>
-          <w:rFonts w:ascii="Courier New" w:eastAsia="Courier New" w:hAnsi="Courier New" w:cs="Courier New"/>
-          <w:sz w:val="20"/>
-          <w:szCs w:val="20"/>
-        </w:rPr>
-        <w:t xml:space="preserve">Final Project (Preparatory Materials, Project, Presentation): </w:t>
-      </w:r>
-      <w:r>
-        <w:rPr>
-          <w:rFonts w:ascii="Courier New" w:eastAsia="Courier New" w:hAnsi="Courier New" w:cs="Courier New"/>
-          <w:b/>
-          <w:sz w:val="20"/>
-          <w:szCs w:val="20"/>
-        </w:rPr>
-        <w:t>20 %</w:t>
-      </w:r>
-    </w:p>
-    <w:p>
-      <w:pPr>
-        <w:spacing w:before="240" w:after="240"/>
-        <w:rPr>
-          <w:rFonts w:ascii="Courier New" w:eastAsia="Courier New" w:hAnsi="Courier New" w:cs="Courier New"/>
-          <w:b/>
-          <w:sz w:val="20"/>
-          <w:szCs w:val="20"/>
-        </w:rPr>
-      </w:pPr>
-      <w:r>
-        <w:rPr>
-          <w:rFonts w:ascii="Courier New" w:eastAsia="Courier New" w:hAnsi="Courier New" w:cs="Courier New"/>
-          <w:sz w:val="20"/>
-          <w:szCs w:val="20"/>
-        </w:rPr>
-        <w:t xml:space="preserve">Final Project Writeup: </w:t>
-      </w:r>
-      <w:r>
-        <w:rPr>
-          <w:rFonts w:ascii="Courier New" w:eastAsia="Courier New" w:hAnsi="Courier New" w:cs="Courier New"/>
-          <w:b/>
-          <w:sz w:val="20"/>
-          <w:szCs w:val="20"/>
-        </w:rPr>
-        <w:t>10 %</w:t>
-      </w:r>
-    </w:p>
-    <w:p>
-      <w:pPr>
-        <w:spacing w:before="240" w:after="240"/>
-        <w:rPr>
-          <w:rFonts w:ascii="Courier New" w:eastAsia="Courier New" w:hAnsi="Courier New" w:cs="Courier New"/>
-          <w:sz w:val="20"/>
-          <w:szCs w:val="20"/>
-        </w:rPr>
-      </w:pPr>
-      <w:r>
-        <w:rPr>
-          <w:rFonts w:ascii="Courier New" w:eastAsia="Courier New" w:hAnsi="Courier New" w:cs="Courier New"/>
-          <w:sz w:val="20"/>
-          <w:szCs w:val="20"/>
-          <w:u w:val="single"/>
-        </w:rPr>
-        <w:t>Learning Outcomes</w:t>
-      </w:r>
-      <w:r>
-        <w:rPr>
-          <w:rFonts w:ascii="Courier New" w:eastAsia="Courier New" w:hAnsi="Courier New" w:cs="Courier New"/>
-          <w:sz w:val="20"/>
-          <w:szCs w:val="20"/>
-        </w:rPr>
-        <w:t>:</w:t>
-      </w:r>
-    </w:p>
-    <w:p>
-      <w:pPr>
-        <w:spacing w:before="240" w:after="240"/>
-        <w:rPr>
-          <w:rFonts w:ascii="Courier New" w:eastAsia="Courier New" w:hAnsi="Courier New" w:cs="Courier New"/>
-          <w:sz w:val="20"/>
-          <w:szCs w:val="20"/>
-        </w:rPr>
-      </w:pPr>
-      <w:r>
-        <w:rPr>
-          <w:rFonts w:ascii="Courier New" w:eastAsia="Courier New" w:hAnsi="Courier New" w:cs="Courier New"/>
-          <w:sz w:val="20"/>
-          <w:szCs w:val="20"/>
-        </w:rPr>
-        <w:t>Through this course, students will:</w:t>
-      </w:r>
-    </w:p>
-    <w:p>
-      <w:pPr>
-        <w:spacing w:before="240" w:after="240"/>
-        <w:rPr>
-          <w:rFonts w:ascii="Courier New" w:eastAsia="Courier New" w:hAnsi="Courier New" w:cs="Courier New"/>
-          <w:sz w:val="20"/>
-          <w:szCs w:val="20"/>
-        </w:rPr>
-      </w:pPr>
-      <w:r>
-        <w:rPr>
-          <w:rFonts w:ascii="Courier New" w:eastAsia="Courier New" w:hAnsi="Courier New" w:cs="Courier New"/>
-          <w:sz w:val="20"/>
-          <w:szCs w:val="20"/>
-        </w:rPr>
-        <w:t xml:space="preserve">1. use computation as a hands-on tool to enhance their liberal arts education--to better analyze, communicate, create and </w:t>
-      </w:r>
-      <w:proofErr w:type="gramStart"/>
-      <w:r>
-        <w:rPr>
-          <w:rFonts w:ascii="Courier New" w:eastAsia="Courier New" w:hAnsi="Courier New" w:cs="Courier New"/>
-          <w:sz w:val="20"/>
-          <w:szCs w:val="20"/>
-        </w:rPr>
-        <w:t>learn;</w:t>
-      </w:r>
-      <w:proofErr w:type="gramEnd"/>
-    </w:p>
-    <w:p>
-      <w:pPr>
-        <w:spacing w:before="240" w:after="240"/>
-        <w:rPr>
-          <w:rFonts w:ascii="Courier New" w:eastAsia="Courier New" w:hAnsi="Courier New" w:cs="Courier New"/>
-          <w:sz w:val="20"/>
-          <w:szCs w:val="20"/>
-        </w:rPr>
-      </w:pPr>
-      <w:r>
-        <w:rPr>
-          <w:rFonts w:ascii="Courier New" w:eastAsia="Courier New" w:hAnsi="Courier New" w:cs="Courier New"/>
-          <w:sz w:val="20"/>
-          <w:szCs w:val="20"/>
-        </w:rPr>
-        <w:t>2.  understand the historical development of artificial intelligence, exploring the rise of computation and its imbrication with language-based processes.</w:t>
-      </w:r>
-    </w:p>
-    <w:p>
-      <w:pPr>
-        <w:spacing w:before="240" w:after="240"/>
-        <w:rPr>
-          <w:rFonts w:ascii="Courier New" w:eastAsia="Courier New" w:hAnsi="Courier New" w:cs="Courier New"/>
-          <w:sz w:val="20"/>
-          <w:szCs w:val="20"/>
-        </w:rPr>
-      </w:pPr>
-      <w:r>
-        <w:rPr>
-          <w:rFonts w:ascii="Courier New" w:eastAsia="Courier New" w:hAnsi="Courier New" w:cs="Courier New"/>
-          <w:sz w:val="20"/>
-          <w:szCs w:val="20"/>
-        </w:rPr>
-        <w:t>3. think critically about the ways that they and others interact with computation, including understanding its socio-cultural and political limitations and biases; and</w:t>
-      </w:r>
-    </w:p>
-    <w:p>
-      <w:pPr>
-        <w:spacing w:before="240" w:after="240"/>
-        <w:rPr>
-          <w:rFonts w:ascii="Courier New" w:eastAsia="Courier New" w:hAnsi="Courier New" w:cs="Courier New"/>
-          <w:sz w:val="20"/>
-          <w:szCs w:val="20"/>
-        </w:rPr>
-      </w:pPr>
-      <w:r>
-        <w:rPr>
-          <w:rFonts w:ascii="Courier New" w:eastAsia="Courier New" w:hAnsi="Courier New" w:cs="Courier New"/>
-          <w:sz w:val="20"/>
-          <w:szCs w:val="20"/>
-        </w:rPr>
-        <w:t>4. identify the social and political implications embedded within computational technologies and develop an accompanying critical / ethical framework.</w:t>
-      </w:r>
-    </w:p>
-    <w:p>
-      <w:pPr>
-        <w:spacing w:before="240" w:after="240"/>
-        <w:rPr>
-          <w:rFonts w:ascii="Courier New" w:eastAsia="Courier New" w:hAnsi="Courier New" w:cs="Courier New"/>
-          <w:b/>
-          <w:sz w:val="20"/>
-          <w:szCs w:val="20"/>
-        </w:rPr>
-      </w:pPr>
-      <w:r>
-        <w:rPr>
-          <w:rFonts w:ascii="Courier New" w:eastAsia="Courier New" w:hAnsi="Courier New" w:cs="Courier New"/>
-          <w:sz w:val="20"/>
-          <w:szCs w:val="20"/>
-          <w:u w:val="single"/>
-        </w:rPr>
-        <w:lastRenderedPageBreak/>
-        <w:t>Course readings &amp; materials</w:t>
-      </w:r>
-      <w:r>
-        <w:rPr>
-          <w:rFonts w:ascii="Courier New" w:eastAsia="Courier New" w:hAnsi="Courier New" w:cs="Courier New"/>
-          <w:sz w:val="20"/>
-          <w:szCs w:val="20"/>
-        </w:rPr>
-        <w:t>:</w:t>
-      </w:r>
-    </w:p>
-    <w:p>
-      <w:pPr>
-        <w:spacing w:before="240" w:after="240"/>
-        <w:rPr>
-          <w:rFonts w:ascii="Courier New" w:eastAsia="Courier New" w:hAnsi="Courier New" w:cs="Courier New"/>
-          <w:sz w:val="20"/>
-          <w:szCs w:val="20"/>
-        </w:rPr>
-      </w:pPr>
-      <w:r>
-        <w:rPr>
-          <w:rFonts w:ascii="Courier New" w:eastAsia="Courier New" w:hAnsi="Courier New" w:cs="Courier New"/>
-          <w:sz w:val="20"/>
-          <w:szCs w:val="20"/>
-        </w:rPr>
         <w:t>All readings will be provided via the course website. There are no required textbooks to purchase for this course.</w:t>
       </w:r>
     </w:p>
@@ -1679,7 +1703,7 @@
               </w:rPr>
               <w:t xml:space="preserve">Play: </w:t>
             </w:r>
-            <w:hyperlink r:id="rId11">
+            <w:hyperlink r:id="rId10">
               <w:r>
                 <w:rPr>
                   <w:rFonts w:ascii="Courier New" w:eastAsia="Courier New" w:hAnsi="Courier New" w:cs="Courier New"/>
@@ -1698,7 +1722,7 @@
               </w:rPr>
               <w:t xml:space="preserve">: </w:t>
             </w:r>
-            <w:hyperlink r:id="rId12">
+            <w:hyperlink r:id="rId11">
               <w:r>
                 <w:rPr>
                   <w:rFonts w:ascii="Courier New" w:eastAsia="Courier New" w:hAnsi="Courier New" w:cs="Courier New"/>
@@ -1844,7 +1868,7 @@
               </w:rPr>
               <w:t xml:space="preserve">Lessons 1-4 in “Introduction to Python”: </w:t>
             </w:r>
-            <w:hyperlink r:id="rId13">
+            <w:hyperlink r:id="rId12">
               <w:r>
                 <w:rPr>
                   <w:rFonts w:ascii="Courier New" w:eastAsia="Courier New" w:hAnsi="Courier New" w:cs="Courier New"/>
@@ -1942,7 +1966,7 @@
               </w:rPr>
               <w:t xml:space="preserve">: </w:t>
             </w:r>
-            <w:hyperlink r:id="rId14">
+            <w:hyperlink r:id="rId13">
               <w:r>
                 <w:rPr>
                   <w:rFonts w:ascii="Courier New" w:eastAsia="Courier New" w:hAnsi="Courier New" w:cs="Courier New"/>
@@ -2137,7 +2161,7 @@
               </w:rPr>
               <w:t xml:space="preserve">: </w:t>
             </w:r>
-            <w:hyperlink r:id="rId15">
+            <w:hyperlink r:id="rId14">
               <w:r>
                 <w:rPr>
                   <w:rFonts w:ascii="Courier New" w:eastAsia="Courier New" w:hAnsi="Courier New" w:cs="Courier New"/>
@@ -2456,7 +2480,7 @@
                 <w:szCs w:val="20"/>
               </w:rPr>
             </w:pPr>
-            <w:hyperlink r:id="rId16">
+            <w:hyperlink r:id="rId15">
               <w:r>
                 <w:rPr>
                   <w:rFonts w:ascii="Courier New" w:eastAsia="Courier New" w:hAnsi="Courier New" w:cs="Courier New"/>
@@ -2516,7 +2540,7 @@
               </w:rPr>
               <w:t xml:space="preserve">Ted Underwood, “Seven Ways Humanists are Using Computers to Understand Text”: </w:t>
             </w:r>
-            <w:hyperlink r:id="rId17">
+            <w:hyperlink r:id="rId16">
               <w:r>
                 <w:rPr>
                   <w:rFonts w:ascii="Courier New" w:eastAsia="Courier New" w:hAnsi="Courier New" w:cs="Courier New"/>
@@ -2582,7 +2606,7 @@
               </w:rPr>
               <w:t xml:space="preserve">-Tools: </w:t>
             </w:r>
-            <w:hyperlink r:id="rId18">
+            <w:hyperlink r:id="rId17">
               <w:r>
                 <w:rPr>
                   <w:rFonts w:ascii="Courier New" w:eastAsia="Courier New" w:hAnsi="Courier New" w:cs="Courier New"/>
@@ -2728,18 +2752,9 @@
                 <w:sz w:val="20"/>
                 <w:szCs w:val="20"/>
               </w:rPr>
-              <w:t xml:space="preserve">Lauren Klein, “Distant </w:t>
-            </w:r>
-            <w:r>
-              <w:rPr>
-                <w:rFonts w:ascii="Courier New" w:eastAsia="Courier New" w:hAnsi="Courier New" w:cs="Courier New"/>
-                <w:sz w:val="20"/>
-                <w:szCs w:val="20"/>
-              </w:rPr>
-              <w:lastRenderedPageBreak/>
-              <w:t xml:space="preserve">Reading After Moretti”: </w:t>
-            </w:r>
-            <w:hyperlink r:id="rId19">
+              <w:t xml:space="preserve">Lauren Klein, “Distant Reading After Moretti”: </w:t>
+            </w:r>
+            <w:hyperlink r:id="rId18">
               <w:r>
                 <w:rPr>
                   <w:rFonts w:ascii="Courier New" w:eastAsia="Courier New" w:hAnsi="Courier New" w:cs="Courier New"/>
@@ -2748,7 +2763,18 @@
                   <w:szCs w:val="20"/>
                   <w:u w:val="single"/>
                 </w:rPr>
-                <w:t>https://arcade.stanford.edu/blogs/distant-reading-after-moretti</w:t>
+                <w:t>https://arcade.stanford.edu</w:t>
+              </w:r>
+              <w:r>
+                <w:rPr>
+                  <w:rFonts w:ascii="Courier New" w:eastAsia="Courier New" w:hAnsi="Courier New" w:cs="Courier New"/>
+                  <w:color w:val="1155CC"/>
+                  <w:sz w:val="20"/>
+                  <w:szCs w:val="20"/>
+                  <w:u w:val="single"/>
+                </w:rPr>
+                <w:lastRenderedPageBreak/>
+                <w:t>/blogs/distant-reading-after-moretti</w:t>
               </w:r>
             </w:hyperlink>
             <w:r>
@@ -2789,16 +2815,7 @@
                 <w:szCs w:val="20"/>
               </w:rPr>
               <w:lastRenderedPageBreak/>
-              <w:t xml:space="preserve">Reading </w:t>
-            </w:r>
-            <w:r>
-              <w:rPr>
-                <w:rFonts w:ascii="Courier New" w:eastAsia="Courier New" w:hAnsi="Courier New" w:cs="Courier New"/>
-                <w:sz w:val="20"/>
-                <w:szCs w:val="20"/>
-              </w:rPr>
-              <w:lastRenderedPageBreak/>
-              <w:t>Response</w:t>
+              <w:t>Reading Response</w:t>
             </w:r>
           </w:p>
         </w:tc>
@@ -2833,6 +2850,7 @@
                 <w:sz w:val="20"/>
                 <w:szCs w:val="20"/>
               </w:rPr>
+              <w:lastRenderedPageBreak/>
               <w:t>Unit 3: Text Parsing</w:t>
             </w:r>
           </w:p>
@@ -2907,7 +2925,7 @@
                 <w:szCs w:val="20"/>
               </w:rPr>
             </w:pPr>
-            <w:hyperlink r:id="rId20">
+            <w:hyperlink r:id="rId19">
               <w:r>
                 <w:rPr>
                   <w:rFonts w:ascii="Courier New" w:eastAsia="Courier New" w:hAnsi="Courier New" w:cs="Courier New"/>
@@ -3084,7 +3102,7 @@
               </w:rPr>
               <w:t>Aaron Reed, “</w:t>
             </w:r>
-            <w:hyperlink r:id="rId21">
+            <w:hyperlink r:id="rId20">
               <w:r>
                 <w:rPr>
                   <w:rFonts w:ascii="Courier New" w:eastAsia="Courier New" w:hAnsi="Courier New" w:cs="Courier New"/>
@@ -3102,7 +3120,7 @@
               </w:rPr>
               <w:t xml:space="preserve">”: </w:t>
             </w:r>
-            <w:hyperlink r:id="rId22">
+            <w:hyperlink r:id="rId21">
               <w:r>
                 <w:rPr>
                   <w:rFonts w:ascii="Courier New" w:eastAsia="Courier New" w:hAnsi="Courier New" w:cs="Courier New"/>
@@ -3152,7 +3170,7 @@
               </w:rPr>
               <w:t xml:space="preserve">Play </w:t>
             </w:r>
-            <w:hyperlink r:id="rId23">
+            <w:hyperlink r:id="rId22">
               <w:r>
                 <w:rPr>
                   <w:rFonts w:ascii="Courier New" w:eastAsia="Courier New" w:hAnsi="Courier New" w:cs="Courier New"/>
@@ -3171,7 +3189,7 @@
               </w:rPr>
               <w:t xml:space="preserve">: </w:t>
             </w:r>
-            <w:hyperlink r:id="rId24">
+            <w:hyperlink r:id="rId23">
               <w:r>
                 <w:rPr>
                   <w:rFonts w:ascii="Courier New" w:eastAsia="Courier New" w:hAnsi="Courier New" w:cs="Courier New"/>
@@ -3355,7 +3373,7 @@
               </w:rPr>
               <w:t xml:space="preserve">, “The Values of Machine Learning”: </w:t>
             </w:r>
-            <w:hyperlink r:id="rId25">
+            <w:hyperlink r:id="rId24">
               <w:r>
                 <w:rPr>
                   <w:rFonts w:ascii="Courier New" w:eastAsia="Courier New" w:hAnsi="Courier New" w:cs="Courier New"/>
@@ -3405,7 +3423,7 @@
               </w:rPr>
               <w:t>Aaron Reed, “</w:t>
             </w:r>
-            <w:hyperlink r:id="rId26">
+            <w:hyperlink r:id="rId25">
               <w:r>
                 <w:rPr>
                   <w:rFonts w:ascii="Courier New" w:eastAsia="Courier New" w:hAnsi="Courier New" w:cs="Courier New"/>
@@ -3423,7 +3441,7 @@
               </w:rPr>
               <w:t xml:space="preserve">”: </w:t>
             </w:r>
-            <w:hyperlink r:id="rId27">
+            <w:hyperlink r:id="rId26">
               <w:r>
                 <w:rPr>
                   <w:rFonts w:ascii="Courier New" w:eastAsia="Courier New" w:hAnsi="Courier New" w:cs="Courier New"/>
@@ -3473,7 +3491,7 @@
               </w:rPr>
               <w:t xml:space="preserve">Play </w:t>
             </w:r>
-            <w:hyperlink r:id="rId28">
+            <w:hyperlink r:id="rId27">
               <w:r>
                 <w:rPr>
                   <w:rFonts w:ascii="Courier New" w:eastAsia="Courier New" w:hAnsi="Courier New" w:cs="Courier New"/>
@@ -3492,7 +3510,7 @@
               </w:rPr>
               <w:t xml:space="preserve"> by Jeremy Freese: </w:t>
             </w:r>
-            <w:hyperlink r:id="rId29">
+            <w:hyperlink r:id="rId28">
               <w:r>
                 <w:rPr>
                   <w:rFonts w:ascii="Courier New" w:eastAsia="Courier New" w:hAnsi="Courier New" w:cs="Courier New"/>
@@ -3660,7 +3678,7 @@
                 <w:szCs w:val="20"/>
               </w:rPr>
             </w:pPr>
-            <w:hyperlink r:id="rId30">
+            <w:hyperlink r:id="rId29">
               <w:proofErr w:type="spellStart"/>
               <w:r>
                 <w:rPr>
@@ -4266,7 +4284,6 @@
                 <w:sz w:val="20"/>
                 <w:szCs w:val="20"/>
               </w:rPr>
-              <w:lastRenderedPageBreak/>
               <w:t>December 14</w:t>
             </w:r>
           </w:p>
@@ -4298,7 +4315,16 @@
                 <w:sz w:val="20"/>
                 <w:szCs w:val="20"/>
               </w:rPr>
-              <w:t>Final Project writeup due</w:t>
+              <w:t xml:space="preserve">Final Project </w:t>
+            </w:r>
+            <w:r>
+              <w:rPr>
+                <w:rFonts w:ascii="Courier New" w:eastAsia="Courier New" w:hAnsi="Courier New" w:cs="Courier New"/>
+                <w:sz w:val="20"/>
+                <w:szCs w:val="20"/>
+              </w:rPr>
+              <w:lastRenderedPageBreak/>
+              <w:t>writeup due</w:t>
             </w:r>
           </w:p>
         </w:tc>
@@ -4396,7 +4422,7 @@
         </w:rPr>
         <w:t>Jacob Gaboury, “</w:t>
       </w:r>
-      <w:hyperlink r:id="rId31">
+      <w:hyperlink r:id="rId30">
         <w:r>
           <w:rPr>
             <w:rFonts w:ascii="Courier New" w:eastAsia="Courier New" w:hAnsi="Courier New" w:cs="Courier New"/>
@@ -4415,7 +4441,7 @@
         </w:rPr>
         <w:t xml:space="preserve">”, parts 1-5” </w:t>
       </w:r>
-      <w:hyperlink r:id="rId32">
+      <w:hyperlink r:id="rId31">
         <w:r>
           <w:rPr>
             <w:rFonts w:ascii="Courier New" w:eastAsia="Courier New" w:hAnsi="Courier New" w:cs="Courier New"/>
@@ -4473,7 +4499,7 @@
         </w:rPr>
         <w:t xml:space="preserve">: </w:t>
       </w:r>
-      <w:hyperlink r:id="rId33">
+      <w:hyperlink r:id="rId32">
         <w:r>
           <w:rPr>
             <w:rFonts w:ascii="Courier New" w:eastAsia="Courier New" w:hAnsi="Courier New" w:cs="Courier New"/>
@@ -4549,7 +4575,7 @@
         </w:rPr>
         <w:t xml:space="preserve">: </w:t>
       </w:r>
-      <w:hyperlink r:id="rId34">
+      <w:hyperlink r:id="rId33">
         <w:r>
           <w:rPr>
             <w:rFonts w:ascii="Courier New" w:eastAsia="Courier New" w:hAnsi="Courier New" w:cs="Courier New"/>
@@ -4968,7 +4994,7 @@
         </w:rPr>
         <w:t>University Libraries:</w:t>
       </w:r>
-      <w:hyperlink r:id="rId35">
+      <w:hyperlink r:id="rId34">
         <w:r>
           <w:rPr>
             <w:rFonts w:ascii="Courier New" w:eastAsia="Courier New" w:hAnsi="Courier New" w:cs="Courier New"/>
@@ -4978,7 +5004,7 @@
           <w:t xml:space="preserve"> </w:t>
         </w:r>
       </w:hyperlink>
-      <w:hyperlink r:id="rId36">
+      <w:hyperlink r:id="rId35">
         <w:r>
           <w:rPr>
             <w:rFonts w:ascii="Courier New" w:eastAsia="Courier New" w:hAnsi="Courier New" w:cs="Courier New"/>
@@ -5010,7 +5036,7 @@
         </w:rPr>
         <w:t>University Learning Center:</w:t>
       </w:r>
-      <w:hyperlink r:id="rId37">
+      <w:hyperlink r:id="rId36">
         <w:r>
           <w:rPr>
             <w:rFonts w:ascii="Courier New" w:eastAsia="Courier New" w:hAnsi="Courier New" w:cs="Courier New"/>
@@ -5020,7 +5046,7 @@
           <w:t xml:space="preserve"> </w:t>
         </w:r>
       </w:hyperlink>
-      <w:hyperlink r:id="rId38">
+      <w:hyperlink r:id="rId37">
         <w:r>
           <w:rPr>
             <w:rFonts w:ascii="Courier New" w:eastAsia="Courier New" w:hAnsi="Courier New" w:cs="Courier New"/>
@@ -5053,7 +5079,7 @@
         </w:rPr>
         <w:t>University Disabilities Service:</w:t>
       </w:r>
-      <w:hyperlink r:id="rId39">
+      <w:hyperlink r:id="rId38">
         <w:r>
           <w:rPr>
             <w:rFonts w:ascii="Courier New" w:eastAsia="Courier New" w:hAnsi="Courier New" w:cs="Courier New"/>
@@ -5063,7 +5089,7 @@
           <w:t xml:space="preserve"> </w:t>
         </w:r>
       </w:hyperlink>
-      <w:hyperlink r:id="rId40">
+      <w:hyperlink r:id="rId39">
         <w:r>
           <w:rPr>
             <w:rFonts w:ascii="Courier New" w:eastAsia="Courier New" w:hAnsi="Courier New" w:cs="Courier New"/>
@@ -5115,7 +5141,7 @@
         </w:rPr>
         <w:t>Student Ombuds:</w:t>
       </w:r>
-      <w:hyperlink r:id="rId41">
+      <w:hyperlink r:id="rId40">
         <w:r>
           <w:rPr>
             <w:rFonts w:ascii="Courier New" w:eastAsia="Courier New" w:hAnsi="Courier New" w:cs="Courier New"/>
@@ -5125,7 +5151,7 @@
           <w:t xml:space="preserve"> </w:t>
         </w:r>
       </w:hyperlink>
-      <w:hyperlink r:id="rId42">
+      <w:hyperlink r:id="rId41">
         <w:r>
           <w:rPr>
             <w:rFonts w:ascii="Courier New" w:eastAsia="Courier New" w:hAnsi="Courier New" w:cs="Courier New"/>
@@ -5196,7 +5222,7 @@
         <w:lastRenderedPageBreak/>
         <w:t>Office of Financial Aid:</w:t>
       </w:r>
-      <w:hyperlink r:id="rId43">
+      <w:hyperlink r:id="rId42">
         <w:r>
           <w:rPr>
             <w:rFonts w:ascii="Courier New" w:eastAsia="Courier New" w:hAnsi="Courier New" w:cs="Courier New"/>
@@ -5206,7 +5232,7 @@
           <w:t xml:space="preserve"> </w:t>
         </w:r>
       </w:hyperlink>
-      <w:hyperlink r:id="rId44">
+      <w:hyperlink r:id="rId43">
         <w:r>
           <w:rPr>
             <w:rFonts w:ascii="Courier New" w:eastAsia="Courier New" w:hAnsi="Courier New" w:cs="Courier New"/>
@@ -5332,7 +5358,7 @@
         </w:rPr>
         <w:t>Students are responsible for understanding the University’s policy on academic honesty and integrity and must make use of proper citations of sources for writing papers, creating, presenting, and performing their work, taking examinations, and doing research. It is the responsibility of students to learn the procedures specific to their discipline for correctly and appropriately differentiating their own work from that of others. The full text of the policy, including adjudication procedures, is found at</w:t>
       </w:r>
-      <w:hyperlink r:id="rId45">
+      <w:hyperlink r:id="rId44">
         <w:r>
           <w:rPr>
             <w:rFonts w:ascii="Courier New" w:eastAsia="Courier New" w:hAnsi="Courier New" w:cs="Courier New"/>
@@ -5342,7 +5368,7 @@
           <w:t xml:space="preserve"> </w:t>
         </w:r>
       </w:hyperlink>
-      <w:hyperlink r:id="rId46">
+      <w:hyperlink r:id="rId45">
         <w:r>
           <w:rPr>
             <w:rFonts w:ascii="Courier New" w:eastAsia="Courier New" w:hAnsi="Courier New" w:cs="Courier New"/>
@@ -5382,7 +5408,7 @@
           <w:u w:val="single"/>
         </w:rPr>
       </w:pPr>
-      <w:hyperlink r:id="rId47">
+      <w:hyperlink r:id="rId46">
         <w:r>
           <w:rPr>
             <w:rFonts w:ascii="Courier New" w:eastAsia="Courier New" w:hAnsi="Courier New" w:cs="Courier New"/>
@@ -5474,7 +5500,7 @@
         </w:rPr>
         <w:t>Intellectual property rights.</w:t>
       </w:r>
-      <w:hyperlink r:id="rId48">
+      <w:hyperlink r:id="rId47">
         <w:r>
           <w:rPr>
             <w:rFonts w:ascii="Courier New" w:eastAsia="Courier New" w:hAnsi="Courier New" w:cs="Courier New"/>
@@ -5484,7 +5510,7 @@
           <w:t xml:space="preserve"> </w:t>
         </w:r>
       </w:hyperlink>
-      <w:hyperlink r:id="rId49">
+      <w:hyperlink r:id="rId48">
         <w:r>
           <w:rPr>
             <w:rFonts w:ascii="Courier New" w:eastAsia="Courier New" w:hAnsi="Courier New" w:cs="Courier New"/>
@@ -5515,7 +5541,7 @@
         </w:rPr>
         <w:t>Grade policies.</w:t>
       </w:r>
-      <w:hyperlink r:id="rId50">
+      <w:hyperlink r:id="rId49">
         <w:r>
           <w:rPr>
             <w:rFonts w:ascii="Courier New" w:eastAsia="Courier New" w:hAnsi="Courier New" w:cs="Courier New"/>
@@ -5525,7 +5551,7 @@
           <w:t xml:space="preserve"> </w:t>
         </w:r>
       </w:hyperlink>
-      <w:hyperlink r:id="rId51">
+      <w:hyperlink r:id="rId50">
         <w:r>
           <w:rPr>
             <w:rFonts w:ascii="Courier New" w:eastAsia="Courier New" w:hAnsi="Courier New" w:cs="Courier New"/>
@@ -5556,7 +5582,7 @@
         </w:rPr>
         <w:t>Student code of conduct.</w:t>
       </w:r>
-      <w:hyperlink r:id="rId52">
+      <w:hyperlink r:id="rId51">
         <w:r>
           <w:rPr>
             <w:rFonts w:ascii="Courier New" w:eastAsia="Courier New" w:hAnsi="Courier New" w:cs="Courier New"/>
@@ -5566,7 +5592,7 @@
           <w:t xml:space="preserve"> </w:t>
         </w:r>
       </w:hyperlink>
-      <w:hyperlink r:id="rId53">
+      <w:hyperlink r:id="rId52">
         <w:r>
           <w:rPr>
             <w:rFonts w:ascii="Courier New" w:eastAsia="Courier New" w:hAnsi="Courier New" w:cs="Courier New"/>
@@ -5615,7 +5641,7 @@
         </w:rPr>
         <w:t>The following is modified from The New School’s</w:t>
       </w:r>
-      <w:hyperlink r:id="rId54">
+      <w:hyperlink r:id="rId53">
         <w:r>
           <w:rPr>
             <w:rFonts w:ascii="Courier New" w:eastAsia="Courier New" w:hAnsi="Courier New" w:cs="Courier New"/>
@@ -5625,7 +5651,7 @@
           <w:t xml:space="preserve"> </w:t>
         </w:r>
       </w:hyperlink>
-      <w:hyperlink r:id="rId55">
+      <w:hyperlink r:id="rId54">
         <w:r>
           <w:rPr>
             <w:rFonts w:ascii="Courier New" w:eastAsia="Courier New" w:hAnsi="Courier New" w:cs="Courier New"/>
@@ -5747,7 +5773,7 @@
           <w:u w:val="single"/>
         </w:rPr>
       </w:pPr>
-      <w:hyperlink r:id="rId56">
+      <w:hyperlink r:id="rId55">
         <w:r>
           <w:rPr>
             <w:rFonts w:ascii="Courier New" w:eastAsia="Courier New" w:hAnsi="Courier New" w:cs="Courier New"/>
@@ -5755,25 +5781,31 @@
             <w:szCs w:val="20"/>
             <w:u w:val="single"/>
           </w:rPr>
-          <w:t>http://www.newschool.edu/provost/course-evaluations-student-instructions.pdf</w:t>
+          <w:t>http://www.newschool.edu/provost/course-e</w:t>
+        </w:r>
+        <w:r>
+          <w:rPr>
+            <w:rFonts w:ascii="Courier New" w:eastAsia="Courier New" w:hAnsi="Courier New" w:cs="Courier New"/>
+            <w:sz w:val="20"/>
+            <w:szCs w:val="20"/>
+            <w:u w:val="single"/>
+          </w:rPr>
+          <w:t>v</w:t>
+        </w:r>
+        <w:r>
+          <w:rPr>
+            <w:rFonts w:ascii="Courier New" w:eastAsia="Courier New" w:hAnsi="Courier New" w:cs="Courier New"/>
+            <w:sz w:val="20"/>
+            <w:szCs w:val="20"/>
+            <w:u w:val="single"/>
+          </w:rPr>
+          <w:t>aluations-student-instructions.pdf</w:t>
         </w:r>
       </w:hyperlink>
     </w:p>
-    <w:p>
-      <w:pPr>
-        <w:widowControl w:val="0"/>
-        <w:spacing w:line="240" w:lineRule="auto"/>
-        <w:rPr>
-          <w:rFonts w:ascii="Courier New" w:eastAsia="Courier New" w:hAnsi="Courier New" w:cs="Courier New"/>
-          <w:sz w:val="20"/>
-          <w:szCs w:val="20"/>
-        </w:rPr>
-      </w:pPr>
-    </w:p>
     <w:sectPr>
-      <w:headerReference w:type="default" r:id="rId57"/>
-      <w:headerReference w:type="first" r:id="rId58"/>
-      <w:footerReference w:type="first" r:id="rId59"/>
+      <w:headerReference w:type="default" r:id="rId56"/>
+      <w:headerReference w:type="first" r:id="rId57"/>
       <w:pgSz w:w="12240" w:h="15840"/>
       <w:pgMar w:top="1440" w:right="1440" w:bottom="1440" w:left="1440" w:header="720" w:footer="720" w:gutter="0"/>
       <w:pgNumType w:start="1"/>
@@ -5807,12 +5839,6 @@
     </w:p>
   </w:endnote>
 </w:endnotes>
-</file>
-
-<file path=word/footer1.xml><?xml version="1.0" encoding="utf-8"?>
-<w:ftr xmlns:wpc="http://schemas.microsoft.com/office/word/2010/wordprocessingCanvas" xmlns:cx="http://schemas.microsoft.com/office/drawing/2014/chartex" xmlns:cx1="http://schemas.microsoft.com/office/drawing/2015/9/8/chartex" xmlns:cx2="http://schemas.microsoft.com/office/drawing/2015/10/21/chartex" xmlns:cx3="http://schemas.microsoft.com/office/drawing/2016/5/9/chartex" xmlns:cx4="http://schemas.microsoft.com/office/drawing/2016/5/10/chartex" xmlns:cx5="http://schemas.microsoft.com/office/drawing/2016/5/11/chartex" xmlns:cx6="http://schemas.microsoft.com/office/drawing/2016/5/12/chartex" xmlns:cx7="http://schemas.microsoft.com/office/drawing/2016/5/13/chartex" xmlns:cx8="http://schemas.microsoft.com/office/drawing/2016/5/14/chartex" xmlns:mc="http://schemas.openxmlformats.org/markup-compatibility/2006" xmlns:aink="http://schemas.microsoft.com/office/drawing/2016/ink" xmlns:am3d="http://schemas.microsoft.com/office/drawing/2017/model3d" xmlns:o="urn:schemas-microsoft-com:office:office" xmlns:oel="http://schemas.microsoft.com/office/2019/extlst" xmlns:r="http://schemas.openxmlformats.org/officeDocument/2006/relationships" xmlns:m="http://schemas.openxmlformats.org/officeDocument/2006/math" xmlns:v="urn:schemas-microsoft-com:vml" xmlns:wp14="http://schemas.microsoft.com/office/word/2010/wordprocessingDrawing" xmlns:wp="http://schemas.openxmlformats.org/drawingml/2006/wordprocessingDrawing" xmlns:w10="urn:schemas-microsoft-com:office:word" xmlns:w="http://schemas.openxmlformats.org/wordprocessingml/2006/main" xmlns:w14="http://schemas.microsoft.com/office/word/2010/wordml" xmlns:w15="http://schemas.microsoft.com/office/word/2012/wordml" xmlns:w16cex="http://schemas.microsoft.com/office/word/2018/wordml/cex" xmlns:w16cid="http://schemas.microsoft.com/office/word/2016/wordml/cid" xmlns:w16="http://schemas.microsoft.com/office/word/2018/wordml" xmlns:w16sdtdh="http://schemas.microsoft.com/office/word/2020/wordml/sdtdatahash" xmlns:w16se="http://schemas.microsoft.com/office/word/2015/wordml/symex" xmlns:wpg="http://schemas.microsoft.com/office/word/2010/wordprocessingGroup" xmlns:wpi="http://schemas.microsoft.com/office/word/2010/wordprocessingInk" xmlns:wne="http://schemas.microsoft.com/office/word/2006/wordml" xmlns:wps="http://schemas.microsoft.com/office/word/2010/wordprocessingShape" mc:Ignorable="w14 w15 w16se w16cid w16 w16cex w16sdtdh wp14">
-  <w:p/>
-</w:ftr>
 </file>
 
 <file path=word/footnotes.xml><?xml version="1.0" encoding="utf-8"?>
@@ -5865,7 +5891,17 @@
 
 <file path=word/header2.xml><?xml version="1.0" encoding="utf-8"?>
 <w:hdr xmlns:wpc="http://schemas.microsoft.com/office/word/2010/wordprocessingCanvas" xmlns:cx="http://schemas.microsoft.com/office/drawing/2014/chartex" xmlns:cx1="http://schemas.microsoft.com/office/drawing/2015/9/8/chartex" xmlns:cx2="http://schemas.microsoft.com/office/drawing/2015/10/21/chartex" xmlns:cx3="http://schemas.microsoft.com/office/drawing/2016/5/9/chartex" xmlns:cx4="http://schemas.microsoft.com/office/drawing/2016/5/10/chartex" xmlns:cx5="http://schemas.microsoft.com/office/drawing/2016/5/11/chartex" xmlns:cx6="http://schemas.microsoft.com/office/drawing/2016/5/12/chartex" xmlns:cx7="http://schemas.microsoft.com/office/drawing/2016/5/13/chartex" xmlns:cx8="http://schemas.microsoft.com/office/drawing/2016/5/14/chartex" xmlns:mc="http://schemas.openxmlformats.org/markup-compatibility/2006" xmlns:aink="http://schemas.microsoft.com/office/drawing/2016/ink" xmlns:am3d="http://schemas.microsoft.com/office/drawing/2017/model3d" xmlns:o="urn:schemas-microsoft-com:office:office" xmlns:oel="http://schemas.microsoft.com/office/2019/extlst" xmlns:r="http://schemas.openxmlformats.org/officeDocument/2006/relationships" xmlns:m="http://schemas.openxmlformats.org/officeDocument/2006/math" xmlns:v="urn:schemas-microsoft-com:vml" xmlns:wp14="http://schemas.microsoft.com/office/word/2010/wordprocessingDrawing" xmlns:wp="http://schemas.openxmlformats.org/drawingml/2006/wordprocessingDrawing" xmlns:w10="urn:schemas-microsoft-com:office:word" xmlns:w="http://schemas.openxmlformats.org/wordprocessingml/2006/main" xmlns:w14="http://schemas.microsoft.com/office/word/2010/wordml" xmlns:w15="http://schemas.microsoft.com/office/word/2012/wordml" xmlns:w16cex="http://schemas.microsoft.com/office/word/2018/wordml/cex" xmlns:w16cid="http://schemas.microsoft.com/office/word/2016/wordml/cid" xmlns:w16="http://schemas.microsoft.com/office/word/2018/wordml" xmlns:w16sdtdh="http://schemas.microsoft.com/office/word/2020/wordml/sdtdatahash" xmlns:w16se="http://schemas.microsoft.com/office/word/2015/wordml/symex" xmlns:wpg="http://schemas.microsoft.com/office/word/2010/wordprocessingGroup" xmlns:wpi="http://schemas.microsoft.com/office/word/2010/wordprocessingInk" xmlns:wne="http://schemas.microsoft.com/office/word/2006/wordml" xmlns:wps="http://schemas.microsoft.com/office/word/2010/wordprocessingShape" mc:Ignorable="w14 w15 w16se w16cid w16 w16cex w16sdtdh wp14">
-  <w:p/>
+  <w:p>
+    <w:pPr>
+      <w:jc w:val="right"/>
+      <w:rPr>
+        <w:rFonts w:ascii="Courier New" w:hAnsi="Courier New" w:cs="Courier New"/>
+        <w:sz w:val="20"/>
+        <w:szCs w:val="20"/>
+        <w:lang w:val="en-US"/>
+      </w:rPr>
+    </w:pPr>
+  </w:p>
 </w:hdr>
 </file>
 
@@ -6923,6 +6959,50 @@
       </w:tblCellMar>
     </w:tblPr>
   </w:style>
+  <w:style w:type="paragraph" w:styleId="Header">
+    <w:name w:val="header"/>
+    <w:basedOn w:val="Normal"/>
+    <w:link w:val="HeaderChar"/>
+    <w:uiPriority w:val="99"/>
+    <w:unhideWhenUsed/>
+    <w:rsid w:val="006149C8"/>
+    <w:pPr>
+      <w:tabs>
+        <w:tab w:val="center" w:pos="4680"/>
+        <w:tab w:val="right" w:pos="9360"/>
+      </w:tabs>
+      <w:spacing w:line="240" w:lineRule="auto"/>
+    </w:pPr>
+  </w:style>
+  <w:style w:type="character" w:customStyle="1" w:styleId="HeaderChar">
+    <w:name w:val="Header Char"/>
+    <w:basedOn w:val="DefaultParagraphFont"/>
+    <w:link w:val="Header"/>
+    <w:uiPriority w:val="99"/>
+    <w:rsid w:val="006149C8"/>
+  </w:style>
+  <w:style w:type="paragraph" w:styleId="Footer">
+    <w:name w:val="footer"/>
+    <w:basedOn w:val="Normal"/>
+    <w:link w:val="FooterChar"/>
+    <w:uiPriority w:val="99"/>
+    <w:unhideWhenUsed/>
+    <w:rsid w:val="006149C8"/>
+    <w:pPr>
+      <w:tabs>
+        <w:tab w:val="center" w:pos="4680"/>
+        <w:tab w:val="right" w:pos="9360"/>
+      </w:tabs>
+      <w:spacing w:line="240" w:lineRule="auto"/>
+    </w:pPr>
+  </w:style>
+  <w:style w:type="character" w:customStyle="1" w:styleId="FooterChar">
+    <w:name w:val="Footer Char"/>
+    <w:basedOn w:val="DefaultParagraphFont"/>
+    <w:link w:val="Footer"/>
+    <w:uiPriority w:val="99"/>
+    <w:rsid w:val="006149C8"/>
+  </w:style>
 </w:styles>
 </file>
 

</xml_diff>